<commit_message>
Erro que não era erro, tentativ 2!
</commit_message>
<xml_diff>
--- a/doc/telas-dicas-helps_8nov2022.docx
+++ b/doc/telas-dicas-helps_8nov2022.docx
@@ -99,7 +99,8 @@
           <w:p>
             <w:pPr>
               <w:pStyle w:val="Normal"/>
-              <w:widowControl/>
+              <w:widowControl w:val="false"/>
+              <w:suppressAutoHyphens w:val="true"/>
               <w:spacing w:lineRule="auto" w:line="240" w:before="0" w:after="0"/>
               <w:jc w:val="both"/>
               <w:rPr>
@@ -130,7 +131,8 @@
           <w:p>
             <w:pPr>
               <w:pStyle w:val="Normal"/>
-              <w:widowControl/>
+              <w:widowControl w:val="false"/>
+              <w:suppressAutoHyphens w:val="true"/>
               <w:spacing w:lineRule="auto" w:line="240" w:before="0" w:after="0"/>
               <w:jc w:val="both"/>
               <w:rPr>
@@ -161,7 +163,8 @@
           <w:p>
             <w:pPr>
               <w:pStyle w:val="Normal"/>
-              <w:widowControl/>
+              <w:widowControl w:val="false"/>
+              <w:suppressAutoHyphens w:val="true"/>
               <w:spacing w:lineRule="auto" w:line="240" w:before="0" w:after="0"/>
               <w:jc w:val="both"/>
               <w:rPr>
@@ -192,7 +195,8 @@
           <w:p>
             <w:pPr>
               <w:pStyle w:val="Normal"/>
-              <w:widowControl/>
+              <w:widowControl w:val="false"/>
+              <w:suppressAutoHyphens w:val="true"/>
               <w:spacing w:lineRule="auto" w:line="240" w:before="0" w:after="0"/>
               <w:jc w:val="both"/>
               <w:rPr>
@@ -226,7 +230,8 @@
           <w:p>
             <w:pPr>
               <w:pStyle w:val="Normal"/>
-              <w:widowControl/>
+              <w:widowControl w:val="false"/>
+              <w:suppressAutoHyphens w:val="true"/>
               <w:spacing w:lineRule="auto" w:line="240" w:before="0" w:after="0"/>
               <w:jc w:val="both"/>
               <w:rPr>
@@ -257,7 +262,8 @@
           <w:p>
             <w:pPr>
               <w:pStyle w:val="Normal"/>
-              <w:widowControl/>
+              <w:widowControl w:val="false"/>
+              <w:suppressAutoHyphens w:val="true"/>
               <w:spacing w:lineRule="auto" w:line="240" w:before="0" w:after="0"/>
               <w:jc w:val="both"/>
               <w:rPr>
@@ -287,7 +293,8 @@
           <w:p>
             <w:pPr>
               <w:pStyle w:val="Normal"/>
-              <w:widowControl/>
+              <w:widowControl w:val="false"/>
+              <w:suppressAutoHyphens w:val="true"/>
               <w:spacing w:lineRule="auto" w:line="240" w:before="0" w:after="0"/>
               <w:jc w:val="both"/>
               <w:rPr>
@@ -317,7 +324,8 @@
           <w:p>
             <w:pPr>
               <w:pStyle w:val="Normal"/>
-              <w:widowControl/>
+              <w:widowControl w:val="false"/>
+              <w:suppressAutoHyphens w:val="true"/>
               <w:spacing w:lineRule="auto" w:line="240" w:before="0" w:after="0"/>
               <w:jc w:val="both"/>
               <w:rPr>
@@ -350,7 +358,8 @@
           <w:p>
             <w:pPr>
               <w:pStyle w:val="Normal"/>
-              <w:widowControl/>
+              <w:widowControl w:val="false"/>
+              <w:suppressAutoHyphens w:val="true"/>
               <w:spacing w:lineRule="auto" w:line="240" w:before="0" w:after="0"/>
               <w:jc w:val="both"/>
               <w:rPr>
@@ -381,7 +390,8 @@
           <w:p>
             <w:pPr>
               <w:pStyle w:val="Normal"/>
-              <w:widowControl/>
+              <w:widowControl w:val="false"/>
+              <w:suppressAutoHyphens w:val="true"/>
               <w:spacing w:lineRule="auto" w:line="240" w:before="0" w:after="0"/>
               <w:jc w:val="both"/>
               <w:rPr>
@@ -412,7 +422,8 @@
           <w:p>
             <w:pPr>
               <w:pStyle w:val="Normal"/>
-              <w:widowControl/>
+              <w:widowControl w:val="false"/>
+              <w:suppressAutoHyphens w:val="true"/>
               <w:spacing w:lineRule="auto" w:line="240" w:before="0" w:after="0"/>
               <w:jc w:val="both"/>
               <w:rPr>
@@ -443,7 +454,8 @@
           <w:p>
             <w:pPr>
               <w:pStyle w:val="Normal"/>
-              <w:widowControl/>
+              <w:widowControl w:val="false"/>
+              <w:suppressAutoHyphens w:val="true"/>
               <w:spacing w:lineRule="auto" w:line="240" w:before="0" w:after="0"/>
               <w:jc w:val="both"/>
               <w:rPr>
@@ -476,7 +488,8 @@
           <w:p>
             <w:pPr>
               <w:pStyle w:val="Normal"/>
-              <w:widowControl/>
+              <w:widowControl w:val="false"/>
+              <w:suppressAutoHyphens w:val="true"/>
               <w:spacing w:lineRule="auto" w:line="240" w:before="0" w:after="0"/>
               <w:jc w:val="both"/>
               <w:rPr>
@@ -507,7 +520,8 @@
           <w:p>
             <w:pPr>
               <w:pStyle w:val="Normal"/>
-              <w:widowControl/>
+              <w:widowControl w:val="false"/>
+              <w:suppressAutoHyphens w:val="true"/>
               <w:spacing w:lineRule="auto" w:line="240" w:before="0" w:after="0"/>
               <w:jc w:val="left"/>
               <w:rPr>
@@ -532,7 +546,8 @@
           <w:p>
             <w:pPr>
               <w:pStyle w:val="Normal"/>
-              <w:widowControl/>
+              <w:widowControl w:val="false"/>
+              <w:suppressAutoHyphens w:val="true"/>
               <w:spacing w:lineRule="auto" w:line="240" w:before="0" w:after="0"/>
               <w:jc w:val="both"/>
               <w:rPr>
@@ -562,7 +577,8 @@
           <w:p>
             <w:pPr>
               <w:pStyle w:val="Normal"/>
-              <w:widowControl/>
+              <w:widowControl w:val="false"/>
+              <w:suppressAutoHyphens w:val="true"/>
               <w:spacing w:lineRule="auto" w:line="240" w:before="0" w:after="0"/>
               <w:jc w:val="both"/>
               <w:rPr>
@@ -587,11 +603,12 @@
           <w:p>
             <w:pPr>
               <w:pStyle w:val="ListParagraph"/>
-              <w:widowControl/>
+              <w:widowControl w:val="false"/>
               <w:numPr>
                 <w:ilvl w:val="0"/>
                 <w:numId w:val="6"/>
               </w:numPr>
+              <w:suppressAutoHyphens w:val="true"/>
               <w:spacing w:lineRule="auto" w:line="240" w:before="0" w:after="0"/>
               <w:contextualSpacing/>
               <w:jc w:val="both"/>
@@ -617,11 +634,12 @@
           <w:p>
             <w:pPr>
               <w:pStyle w:val="ListParagraph"/>
-              <w:widowControl/>
+              <w:widowControl w:val="false"/>
               <w:numPr>
                 <w:ilvl w:val="0"/>
                 <w:numId w:val="6"/>
               </w:numPr>
+              <w:suppressAutoHyphens w:val="true"/>
               <w:spacing w:lineRule="auto" w:line="240" w:before="0" w:after="0"/>
               <w:contextualSpacing/>
               <w:jc w:val="both"/>
@@ -653,7 +671,8 @@
           <w:p>
             <w:pPr>
               <w:pStyle w:val="Normal"/>
-              <w:widowControl/>
+              <w:widowControl w:val="false"/>
+              <w:suppressAutoHyphens w:val="true"/>
               <w:spacing w:lineRule="auto" w:line="240" w:before="0" w:after="0"/>
               <w:jc w:val="both"/>
               <w:rPr>
@@ -686,7 +705,8 @@
           <w:p>
             <w:pPr>
               <w:pStyle w:val="Normal"/>
-              <w:widowControl/>
+              <w:widowControl w:val="false"/>
+              <w:suppressAutoHyphens w:val="true"/>
               <w:spacing w:lineRule="auto" w:line="240" w:before="0" w:after="0"/>
               <w:jc w:val="both"/>
               <w:rPr>
@@ -717,7 +737,8 @@
           <w:p>
             <w:pPr>
               <w:pStyle w:val="Normal"/>
-              <w:widowControl/>
+              <w:widowControl w:val="false"/>
+              <w:suppressAutoHyphens w:val="true"/>
               <w:spacing w:lineRule="auto" w:line="240" w:before="0" w:after="0"/>
               <w:jc w:val="left"/>
               <w:rPr>
@@ -747,7 +768,8 @@
           <w:p>
             <w:pPr>
               <w:pStyle w:val="Normal"/>
-              <w:widowControl/>
+              <w:widowControl w:val="false"/>
+              <w:suppressAutoHyphens w:val="true"/>
               <w:spacing w:lineRule="auto" w:line="240" w:before="0" w:after="0"/>
               <w:jc w:val="both"/>
               <w:rPr>
@@ -777,7 +799,8 @@
           <w:p>
             <w:pPr>
               <w:pStyle w:val="Normal"/>
-              <w:widowControl/>
+              <w:widowControl w:val="false"/>
+              <w:suppressAutoHyphens w:val="true"/>
               <w:spacing w:lineRule="auto" w:line="240" w:before="0" w:after="0"/>
               <w:jc w:val="both"/>
               <w:rPr>
@@ -897,8 +920,8 @@
         <w:tblLook w:val="04a0" w:noHBand="0" w:noVBand="1" w:firstColumn="1" w:lastRow="0" w:lastColumn="0" w:firstRow="1"/>
       </w:tblPr>
       <w:tblGrid>
-        <w:gridCol w:w="1231"/>
-        <w:gridCol w:w="2807"/>
+        <w:gridCol w:w="1230"/>
+        <w:gridCol w:w="2808"/>
         <w:gridCol w:w="3186"/>
         <w:gridCol w:w="1269"/>
       </w:tblGrid>
@@ -906,13 +929,14 @@
         <w:trPr/>
         <w:tc>
           <w:tcPr>
-            <w:tcW w:w="1231" w:type="dxa"/>
+            <w:tcW w:w="1230" w:type="dxa"/>
             <w:tcBorders/>
           </w:tcPr>
           <w:p>
             <w:pPr>
               <w:pStyle w:val="Normal"/>
-              <w:widowControl/>
+              <w:widowControl w:val="false"/>
+              <w:suppressAutoHyphens w:val="true"/>
               <w:spacing w:lineRule="auto" w:line="240" w:before="0" w:after="0"/>
               <w:jc w:val="both"/>
               <w:rPr>
@@ -937,13 +961,14 @@
         </w:tc>
         <w:tc>
           <w:tcPr>
-            <w:tcW w:w="2807" w:type="dxa"/>
+            <w:tcW w:w="2808" w:type="dxa"/>
             <w:tcBorders/>
           </w:tcPr>
           <w:p>
             <w:pPr>
               <w:pStyle w:val="Normal"/>
-              <w:widowControl/>
+              <w:widowControl w:val="false"/>
+              <w:suppressAutoHyphens w:val="true"/>
               <w:spacing w:lineRule="auto" w:line="240" w:before="0" w:after="0"/>
               <w:jc w:val="both"/>
               <w:rPr>
@@ -974,7 +999,8 @@
           <w:p>
             <w:pPr>
               <w:pStyle w:val="Normal"/>
-              <w:widowControl/>
+              <w:widowControl w:val="false"/>
+              <w:suppressAutoHyphens w:val="true"/>
               <w:spacing w:lineRule="auto" w:line="240" w:before="0" w:after="0"/>
               <w:jc w:val="both"/>
               <w:rPr>
@@ -1005,7 +1031,8 @@
           <w:p>
             <w:pPr>
               <w:pStyle w:val="Normal"/>
-              <w:widowControl/>
+              <w:widowControl w:val="false"/>
+              <w:suppressAutoHyphens w:val="true"/>
               <w:spacing w:lineRule="auto" w:line="240" w:before="0" w:after="0"/>
               <w:jc w:val="both"/>
               <w:rPr>
@@ -1033,13 +1060,14 @@
         <w:trPr/>
         <w:tc>
           <w:tcPr>
-            <w:tcW w:w="1231" w:type="dxa"/>
+            <w:tcW w:w="1230" w:type="dxa"/>
             <w:tcBorders/>
           </w:tcPr>
           <w:p>
             <w:pPr>
               <w:pStyle w:val="Normal"/>
-              <w:widowControl/>
+              <w:widowControl w:val="false"/>
+              <w:suppressAutoHyphens w:val="true"/>
               <w:spacing w:lineRule="auto" w:line="240" w:before="0" w:after="0"/>
               <w:jc w:val="both"/>
               <w:rPr>
@@ -1064,13 +1092,14 @@
         </w:tc>
         <w:tc>
           <w:tcPr>
-            <w:tcW w:w="2807" w:type="dxa"/>
+            <w:tcW w:w="2808" w:type="dxa"/>
             <w:tcBorders/>
           </w:tcPr>
           <w:p>
             <w:pPr>
               <w:pStyle w:val="Normal"/>
-              <w:widowControl/>
+              <w:widowControl w:val="false"/>
+              <w:suppressAutoHyphens w:val="true"/>
               <w:spacing w:lineRule="auto" w:line="240" w:before="0" w:after="0"/>
               <w:jc w:val="both"/>
               <w:rPr>
@@ -1095,7 +1124,8 @@
           <w:p>
             <w:pPr>
               <w:pStyle w:val="Normal"/>
-              <w:widowControl/>
+              <w:widowControl w:val="false"/>
+              <w:suppressAutoHyphens w:val="true"/>
               <w:spacing w:lineRule="auto" w:line="240" w:before="0" w:after="0"/>
               <w:jc w:val="both"/>
               <w:rPr>
@@ -1120,11 +1150,12 @@
           <w:p>
             <w:pPr>
               <w:pStyle w:val="ListParagraph"/>
-              <w:widowControl/>
+              <w:widowControl w:val="false"/>
               <w:numPr>
                 <w:ilvl w:val="0"/>
                 <w:numId w:val="9"/>
               </w:numPr>
+              <w:suppressAutoHyphens w:val="true"/>
               <w:spacing w:lineRule="auto" w:line="240" w:before="0" w:after="0"/>
               <w:contextualSpacing/>
               <w:jc w:val="both"/>
@@ -1150,11 +1181,12 @@
           <w:p>
             <w:pPr>
               <w:pStyle w:val="ListParagraph"/>
-              <w:widowControl/>
+              <w:widowControl w:val="false"/>
               <w:numPr>
                 <w:ilvl w:val="0"/>
                 <w:numId w:val="9"/>
               </w:numPr>
+              <w:suppressAutoHyphens w:val="true"/>
               <w:spacing w:lineRule="auto" w:line="240" w:before="0" w:after="0"/>
               <w:contextualSpacing/>
               <w:jc w:val="both"/>
@@ -1180,11 +1212,12 @@
           <w:p>
             <w:pPr>
               <w:pStyle w:val="ListParagraph"/>
-              <w:widowControl/>
+              <w:widowControl w:val="false"/>
               <w:numPr>
                 <w:ilvl w:val="0"/>
                 <w:numId w:val="9"/>
               </w:numPr>
+              <w:suppressAutoHyphens w:val="true"/>
               <w:spacing w:lineRule="auto" w:line="240" w:before="0" w:after="0"/>
               <w:contextualSpacing/>
               <w:jc w:val="both"/>
@@ -1210,11 +1243,12 @@
           <w:p>
             <w:pPr>
               <w:pStyle w:val="ListParagraph"/>
-              <w:widowControl/>
+              <w:widowControl w:val="false"/>
               <w:numPr>
                 <w:ilvl w:val="0"/>
                 <w:numId w:val="9"/>
               </w:numPr>
+              <w:suppressAutoHyphens w:val="true"/>
               <w:spacing w:lineRule="auto" w:line="240" w:before="0" w:after="0"/>
               <w:contextualSpacing/>
               <w:jc w:val="both"/>
@@ -1240,7 +1274,8 @@
           <w:p>
             <w:pPr>
               <w:pStyle w:val="Normal"/>
-              <w:widowControl/>
+              <w:widowControl w:val="false"/>
+              <w:suppressAutoHyphens w:val="true"/>
               <w:spacing w:lineRule="auto" w:line="240" w:before="0" w:after="0"/>
               <w:jc w:val="both"/>
               <w:rPr>
@@ -1270,11 +1305,12 @@
           <w:p>
             <w:pPr>
               <w:pStyle w:val="ListParagraph"/>
-              <w:widowControl/>
+              <w:widowControl w:val="false"/>
               <w:numPr>
                 <w:ilvl w:val="0"/>
                 <w:numId w:val="10"/>
               </w:numPr>
+              <w:suppressAutoHyphens w:val="true"/>
               <w:spacing w:lineRule="auto" w:line="240" w:before="0" w:after="0"/>
               <w:contextualSpacing/>
               <w:jc w:val="both"/>
@@ -1300,7 +1336,8 @@
           <w:p>
             <w:pPr>
               <w:pStyle w:val="ListParagraph"/>
-              <w:widowControl/>
+              <w:widowControl w:val="false"/>
+              <w:suppressAutoHyphens w:val="true"/>
               <w:spacing w:lineRule="auto" w:line="240" w:before="0" w:after="0"/>
               <w:contextualSpacing/>
               <w:jc w:val="both"/>
@@ -1326,7 +1363,8 @@
           <w:p>
             <w:pPr>
               <w:pStyle w:val="ListParagraph"/>
-              <w:widowControl/>
+              <w:widowControl w:val="false"/>
+              <w:suppressAutoHyphens w:val="true"/>
               <w:spacing w:lineRule="auto" w:line="240" w:before="0" w:after="0"/>
               <w:contextualSpacing/>
               <w:jc w:val="both"/>
@@ -1351,11 +1389,12 @@
           <w:p>
             <w:pPr>
               <w:pStyle w:val="ListParagraph"/>
-              <w:widowControl/>
+              <w:widowControl w:val="false"/>
               <w:numPr>
                 <w:ilvl w:val="0"/>
                 <w:numId w:val="10"/>
               </w:numPr>
+              <w:suppressAutoHyphens w:val="true"/>
               <w:spacing w:lineRule="auto" w:line="240" w:before="0" w:after="0"/>
               <w:contextualSpacing/>
               <w:jc w:val="both"/>
@@ -1381,7 +1420,8 @@
           <w:p>
             <w:pPr>
               <w:pStyle w:val="ListParagraph"/>
-              <w:widowControl/>
+              <w:widowControl w:val="false"/>
+              <w:suppressAutoHyphens w:val="true"/>
               <w:spacing w:lineRule="auto" w:line="240" w:before="0" w:after="0"/>
               <w:contextualSpacing/>
               <w:jc w:val="both"/>
@@ -1406,11 +1446,12 @@
           <w:p>
             <w:pPr>
               <w:pStyle w:val="ListParagraph"/>
-              <w:widowControl/>
+              <w:widowControl w:val="false"/>
               <w:numPr>
                 <w:ilvl w:val="0"/>
                 <w:numId w:val="10"/>
               </w:numPr>
+              <w:suppressAutoHyphens w:val="true"/>
               <w:spacing w:lineRule="auto" w:line="240" w:before="0" w:after="0"/>
               <w:contextualSpacing/>
               <w:jc w:val="both"/>
@@ -1436,7 +1477,8 @@
           <w:p>
             <w:pPr>
               <w:pStyle w:val="ListParagraph"/>
-              <w:widowControl/>
+              <w:widowControl w:val="false"/>
+              <w:suppressAutoHyphens w:val="true"/>
               <w:spacing w:lineRule="auto" w:line="240" w:before="0" w:after="0"/>
               <w:contextualSpacing/>
               <w:jc w:val="left"/>
@@ -1461,11 +1503,12 @@
           <w:p>
             <w:pPr>
               <w:pStyle w:val="ListParagraph"/>
-              <w:widowControl/>
+              <w:widowControl w:val="false"/>
               <w:numPr>
                 <w:ilvl w:val="0"/>
                 <w:numId w:val="10"/>
               </w:numPr>
+              <w:suppressAutoHyphens w:val="true"/>
               <w:spacing w:lineRule="auto" w:line="240" w:before="0" w:after="0"/>
               <w:contextualSpacing/>
               <w:jc w:val="both"/>
@@ -1497,7 +1540,8 @@
           <w:p>
             <w:pPr>
               <w:pStyle w:val="Normal"/>
-              <w:widowControl/>
+              <w:widowControl w:val="false"/>
+              <w:suppressAutoHyphens w:val="true"/>
               <w:spacing w:lineRule="auto" w:line="240" w:before="0" w:after="0"/>
               <w:jc w:val="both"/>
               <w:rPr>
@@ -1775,22 +1819,23 @@
         <w:tblLook w:val="04a0" w:noHBand="0" w:noVBand="1" w:firstColumn="1" w:lastRow="0" w:lastColumn="0" w:firstRow="1"/>
       </w:tblPr>
       <w:tblGrid>
-        <w:gridCol w:w="1323"/>
-        <w:gridCol w:w="2741"/>
-        <w:gridCol w:w="3013"/>
+        <w:gridCol w:w="1322"/>
+        <w:gridCol w:w="2742"/>
+        <w:gridCol w:w="3012"/>
         <w:gridCol w:w="1364"/>
       </w:tblGrid>
       <w:tr>
         <w:trPr/>
         <w:tc>
           <w:tcPr>
-            <w:tcW w:w="1323" w:type="dxa"/>
+            <w:tcW w:w="1322" w:type="dxa"/>
             <w:tcBorders/>
           </w:tcPr>
           <w:p>
             <w:pPr>
               <w:pStyle w:val="Normal"/>
-              <w:widowControl/>
+              <w:widowControl w:val="false"/>
+              <w:suppressAutoHyphens w:val="true"/>
               <w:spacing w:lineRule="auto" w:line="240" w:before="0" w:after="0"/>
               <w:jc w:val="both"/>
               <w:rPr>
@@ -1815,13 +1860,14 @@
         </w:tc>
         <w:tc>
           <w:tcPr>
-            <w:tcW w:w="2741" w:type="dxa"/>
+            <w:tcW w:w="2742" w:type="dxa"/>
             <w:tcBorders/>
           </w:tcPr>
           <w:p>
             <w:pPr>
               <w:pStyle w:val="Normal"/>
-              <w:widowControl/>
+              <w:widowControl w:val="false"/>
+              <w:suppressAutoHyphens w:val="true"/>
               <w:spacing w:lineRule="auto" w:line="240" w:before="0" w:after="0"/>
               <w:jc w:val="both"/>
               <w:rPr>
@@ -1846,13 +1892,14 @@
         </w:tc>
         <w:tc>
           <w:tcPr>
-            <w:tcW w:w="3013" w:type="dxa"/>
+            <w:tcW w:w="3012" w:type="dxa"/>
             <w:tcBorders/>
           </w:tcPr>
           <w:p>
             <w:pPr>
               <w:pStyle w:val="Normal"/>
-              <w:widowControl/>
+              <w:widowControl w:val="false"/>
+              <w:suppressAutoHyphens w:val="true"/>
               <w:spacing w:lineRule="auto" w:line="240" w:before="0" w:after="0"/>
               <w:jc w:val="both"/>
               <w:rPr>
@@ -1883,7 +1930,8 @@
           <w:p>
             <w:pPr>
               <w:pStyle w:val="Normal"/>
-              <w:widowControl/>
+              <w:widowControl w:val="false"/>
+              <w:suppressAutoHyphens w:val="true"/>
               <w:spacing w:lineRule="auto" w:line="240" w:before="0" w:after="0"/>
               <w:jc w:val="both"/>
               <w:rPr>
@@ -1911,13 +1959,14 @@
         <w:trPr/>
         <w:tc>
           <w:tcPr>
-            <w:tcW w:w="1323" w:type="dxa"/>
+            <w:tcW w:w="1322" w:type="dxa"/>
             <w:tcBorders/>
           </w:tcPr>
           <w:p>
             <w:pPr>
               <w:pStyle w:val="Normal"/>
-              <w:widowControl/>
+              <w:widowControl w:val="false"/>
+              <w:suppressAutoHyphens w:val="true"/>
               <w:spacing w:lineRule="auto" w:line="240" w:before="0" w:after="0"/>
               <w:jc w:val="both"/>
               <w:rPr>
@@ -1942,13 +1991,14 @@
         </w:tc>
         <w:tc>
           <w:tcPr>
-            <w:tcW w:w="2741" w:type="dxa"/>
+            <w:tcW w:w="2742" w:type="dxa"/>
             <w:tcBorders/>
           </w:tcPr>
           <w:p>
             <w:pPr>
               <w:pStyle w:val="Normal"/>
-              <w:widowControl/>
+              <w:widowControl w:val="false"/>
+              <w:suppressAutoHyphens w:val="true"/>
               <w:spacing w:lineRule="auto" w:line="240" w:before="0" w:after="0"/>
               <w:jc w:val="left"/>
               <w:rPr>
@@ -1973,7 +2023,8 @@
           <w:p>
             <w:pPr>
               <w:pStyle w:val="Normal"/>
-              <w:widowControl/>
+              <w:widowControl w:val="false"/>
+              <w:suppressAutoHyphens w:val="true"/>
               <w:spacing w:lineRule="auto" w:line="240" w:before="0" w:after="0"/>
               <w:jc w:val="left"/>
               <w:rPr>
@@ -1998,7 +2049,8 @@
           <w:p>
             <w:pPr>
               <w:pStyle w:val="Normal"/>
-              <w:widowControl/>
+              <w:widowControl w:val="false"/>
+              <w:suppressAutoHyphens w:val="true"/>
               <w:spacing w:lineRule="auto" w:line="240" w:before="0" w:after="0"/>
               <w:jc w:val="both"/>
               <w:rPr>
@@ -2022,13 +2074,14 @@
         </w:tc>
         <w:tc>
           <w:tcPr>
-            <w:tcW w:w="3013" w:type="dxa"/>
+            <w:tcW w:w="3012" w:type="dxa"/>
             <w:tcBorders/>
           </w:tcPr>
           <w:p>
             <w:pPr>
               <w:pStyle w:val="Normal"/>
-              <w:widowControl/>
+              <w:widowControl w:val="false"/>
+              <w:suppressAutoHyphens w:val="true"/>
               <w:spacing w:lineRule="auto" w:line="240" w:before="0" w:after="0"/>
               <w:jc w:val="left"/>
               <w:rPr>
@@ -2053,11 +2106,12 @@
           <w:p>
             <w:pPr>
               <w:pStyle w:val="ListParagraph"/>
-              <w:widowControl/>
+              <w:widowControl w:val="false"/>
               <w:numPr>
                 <w:ilvl w:val="0"/>
                 <w:numId w:val="5"/>
               </w:numPr>
+              <w:suppressAutoHyphens w:val="true"/>
               <w:spacing w:lineRule="auto" w:line="240" w:before="0" w:after="0"/>
               <w:contextualSpacing/>
               <w:jc w:val="left"/>
@@ -2083,11 +2137,12 @@
           <w:p>
             <w:pPr>
               <w:pStyle w:val="ListParagraph"/>
-              <w:widowControl/>
+              <w:widowControl w:val="false"/>
               <w:numPr>
                 <w:ilvl w:val="0"/>
                 <w:numId w:val="5"/>
               </w:numPr>
+              <w:suppressAutoHyphens w:val="true"/>
               <w:spacing w:lineRule="auto" w:line="240" w:before="0" w:after="0"/>
               <w:contextualSpacing/>
               <w:jc w:val="left"/>
@@ -2113,11 +2168,12 @@
           <w:p>
             <w:pPr>
               <w:pStyle w:val="ListParagraph"/>
-              <w:widowControl/>
+              <w:widowControl w:val="false"/>
               <w:numPr>
                 <w:ilvl w:val="0"/>
                 <w:numId w:val="5"/>
               </w:numPr>
+              <w:suppressAutoHyphens w:val="true"/>
               <w:spacing w:lineRule="auto" w:line="240" w:before="0" w:after="0"/>
               <w:contextualSpacing/>
               <w:jc w:val="left"/>
@@ -2143,7 +2199,8 @@
           <w:p>
             <w:pPr>
               <w:pStyle w:val="Normal"/>
-              <w:widowControl/>
+              <w:widowControl w:val="false"/>
+              <w:suppressAutoHyphens w:val="true"/>
               <w:spacing w:lineRule="auto" w:line="240" w:before="0" w:after="0"/>
               <w:jc w:val="left"/>
               <w:rPr>
@@ -2167,7 +2224,8 @@
           <w:p>
             <w:pPr>
               <w:pStyle w:val="Normal"/>
-              <w:widowControl/>
+              <w:widowControl w:val="false"/>
+              <w:suppressAutoHyphens w:val="true"/>
               <w:spacing w:lineRule="auto" w:line="240" w:before="0" w:after="0"/>
               <w:jc w:val="left"/>
               <w:rPr>
@@ -2199,7 +2257,8 @@
           <w:p>
             <w:pPr>
               <w:pStyle w:val="Normal"/>
-              <w:widowControl/>
+              <w:widowControl w:val="false"/>
+              <w:suppressAutoHyphens w:val="true"/>
               <w:spacing w:lineRule="auto" w:line="240" w:before="0" w:after="0"/>
               <w:jc w:val="both"/>
               <w:rPr>
@@ -2227,13 +2286,14 @@
         <w:trPr/>
         <w:tc>
           <w:tcPr>
-            <w:tcW w:w="1323" w:type="dxa"/>
+            <w:tcW w:w="1322" w:type="dxa"/>
             <w:tcBorders/>
           </w:tcPr>
           <w:p>
             <w:pPr>
               <w:pStyle w:val="Normal"/>
-              <w:widowControl/>
+              <w:widowControl w:val="false"/>
+              <w:suppressAutoHyphens w:val="true"/>
               <w:spacing w:lineRule="auto" w:line="240" w:before="0" w:after="0"/>
               <w:jc w:val="both"/>
               <w:rPr>
@@ -2258,13 +2318,14 @@
         </w:tc>
         <w:tc>
           <w:tcPr>
-            <w:tcW w:w="2741" w:type="dxa"/>
+            <w:tcW w:w="2742" w:type="dxa"/>
             <w:tcBorders/>
           </w:tcPr>
           <w:p>
             <w:pPr>
               <w:pStyle w:val="Normal"/>
-              <w:widowControl/>
+              <w:widowControl w:val="false"/>
+              <w:suppressAutoHyphens w:val="true"/>
               <w:spacing w:lineRule="auto" w:line="240" w:before="0" w:after="0"/>
               <w:jc w:val="both"/>
               <w:rPr>
@@ -2289,7 +2350,8 @@
           <w:p>
             <w:pPr>
               <w:pStyle w:val="Normal"/>
-              <w:widowControl/>
+              <w:widowControl w:val="false"/>
+              <w:suppressAutoHyphens w:val="true"/>
               <w:spacing w:lineRule="auto" w:line="240" w:before="0" w:after="0"/>
               <w:jc w:val="both"/>
               <w:rPr>
@@ -2314,7 +2376,8 @@
           <w:p>
             <w:pPr>
               <w:pStyle w:val="Normal"/>
-              <w:widowControl/>
+              <w:widowControl w:val="false"/>
+              <w:suppressAutoHyphens w:val="true"/>
               <w:spacing w:lineRule="auto" w:line="240" w:before="0" w:after="0"/>
               <w:jc w:val="both"/>
               <w:rPr>
@@ -2339,13 +2402,14 @@
         </w:tc>
         <w:tc>
           <w:tcPr>
-            <w:tcW w:w="3013" w:type="dxa"/>
+            <w:tcW w:w="3012" w:type="dxa"/>
             <w:tcBorders/>
           </w:tcPr>
           <w:p>
             <w:pPr>
               <w:pStyle w:val="Normal"/>
-              <w:widowControl/>
+              <w:widowControl w:val="false"/>
+              <w:suppressAutoHyphens w:val="true"/>
               <w:spacing w:lineRule="auto" w:line="240" w:before="0" w:after="0"/>
               <w:jc w:val="both"/>
               <w:rPr>
@@ -2371,31 +2435,33 @@
           <w:p>
             <w:pPr>
               <w:pStyle w:val="Normal"/>
-              <w:widowControl/>
-              <w:spacing w:lineRule="auto" w:line="240" w:before="0" w:after="0"/>
-              <w:jc w:val="both"/>
-              <w:rPr>
-                <w:rFonts w:ascii="Calibri" w:hAnsi="Calibri" w:eastAsia="Calibri" w:cs=""/>
-                <w:kern w:val="0"/>
-                <w:sz w:val="22"/>
-                <w:szCs w:val="22"/>
-                <w:lang w:val="pt-BR" w:eastAsia="en-US" w:bidi="ar-SA"/>
-              </w:rPr>
-            </w:pPr>
-            <w:r>
-              <w:rPr>
-                <w:rFonts w:eastAsia="Calibri" w:cs=""/>
-                <w:kern w:val="0"/>
-                <w:sz w:val="22"/>
-                <w:szCs w:val="22"/>
-                <w:lang w:val="pt-BR" w:eastAsia="en-US" w:bidi="ar-SA"/>
-              </w:rPr>
-            </w:r>
-          </w:p>
-          <w:p>
-            <w:pPr>
-              <w:pStyle w:val="Normal"/>
-              <w:widowControl/>
+              <w:widowControl w:val="false"/>
+              <w:suppressAutoHyphens w:val="true"/>
+              <w:spacing w:lineRule="auto" w:line="240" w:before="0" w:after="0"/>
+              <w:jc w:val="both"/>
+              <w:rPr>
+                <w:rFonts w:ascii="Calibri" w:hAnsi="Calibri" w:eastAsia="Calibri" w:cs=""/>
+                <w:kern w:val="0"/>
+                <w:sz w:val="22"/>
+                <w:szCs w:val="22"/>
+                <w:lang w:val="pt-BR" w:eastAsia="en-US" w:bidi="ar-SA"/>
+              </w:rPr>
+            </w:pPr>
+            <w:r>
+              <w:rPr>
+                <w:rFonts w:eastAsia="Calibri" w:cs=""/>
+                <w:kern w:val="0"/>
+                <w:sz w:val="22"/>
+                <w:szCs w:val="22"/>
+                <w:lang w:val="pt-BR" w:eastAsia="en-US" w:bidi="ar-SA"/>
+              </w:rPr>
+            </w:r>
+          </w:p>
+          <w:p>
+            <w:pPr>
+              <w:pStyle w:val="Normal"/>
+              <w:widowControl w:val="false"/>
+              <w:suppressAutoHyphens w:val="true"/>
               <w:spacing w:lineRule="auto" w:line="240" w:before="0" w:after="0"/>
               <w:jc w:val="both"/>
               <w:rPr>
@@ -2420,25 +2486,20 @@
           <w:p>
             <w:pPr>
               <w:pStyle w:val="Normal"/>
-              <w:widowControl/>
-              <w:spacing w:lineRule="auto" w:line="240" w:before="0" w:after="0"/>
-              <w:jc w:val="both"/>
-              <w:rPr>
-                <w:rFonts w:ascii="Calibri" w:hAnsi="Calibri" w:eastAsia="Calibri" w:cs=""/>
-                <w:kern w:val="0"/>
-                <w:sz w:val="22"/>
-                <w:szCs w:val="22"/>
-                <w:lang w:val="pt-BR" w:eastAsia="en-US" w:bidi="ar-SA"/>
-              </w:rPr>
-            </w:pPr>
-            <w:r>
-              <w:rPr>
-                <w:rFonts w:eastAsia="Calibri" w:cs=""/>
-                <w:kern w:val="0"/>
-                <w:sz w:val="22"/>
-                <w:szCs w:val="22"/>
-                <w:lang w:val="pt-BR" w:eastAsia="en-US" w:bidi="ar-SA"/>
-              </w:rPr>
+              <w:widowControl w:val="false"/>
+              <w:suppressAutoHyphens w:val="true"/>
+              <w:spacing w:lineRule="auto" w:line="240" w:before="0" w:after="0"/>
+              <w:jc w:val="both"/>
+              <w:rPr>
+                <w:rFonts w:ascii="Calibri" w:hAnsi="Calibri" w:eastAsia="Calibri" w:cs=""/>
+                <w:kern w:val="0"/>
+                <w:sz w:val="22"/>
+                <w:szCs w:val="22"/>
+                <w:lang w:val="pt-BR" w:eastAsia="en-US" w:bidi="ar-SA"/>
+              </w:rPr>
+            </w:pPr>
+            <w:r>
+              <w:rPr/>
               <w:drawing>
                 <wp:inline distT="0" distB="0" distL="0" distR="0">
                   <wp:extent cx="731520" cy="609600"/>
@@ -2481,31 +2542,33 @@
           <w:p>
             <w:pPr>
               <w:pStyle w:val="Normal"/>
-              <w:widowControl/>
-              <w:spacing w:lineRule="auto" w:line="240" w:before="0" w:after="0"/>
-              <w:jc w:val="both"/>
-              <w:rPr>
-                <w:rFonts w:ascii="Calibri" w:hAnsi="Calibri" w:eastAsia="Calibri" w:cs=""/>
-                <w:kern w:val="0"/>
-                <w:sz w:val="22"/>
-                <w:szCs w:val="22"/>
-                <w:lang w:val="pt-BR" w:eastAsia="en-US" w:bidi="ar-SA"/>
-              </w:rPr>
-            </w:pPr>
-            <w:r>
-              <w:rPr>
-                <w:rFonts w:eastAsia="Calibri" w:cs=""/>
-                <w:kern w:val="0"/>
-                <w:sz w:val="22"/>
-                <w:szCs w:val="22"/>
-                <w:lang w:val="pt-BR" w:eastAsia="en-US" w:bidi="ar-SA"/>
-              </w:rPr>
-            </w:r>
-          </w:p>
-          <w:p>
-            <w:pPr>
-              <w:pStyle w:val="Normal"/>
-              <w:widowControl/>
+              <w:widowControl w:val="false"/>
+              <w:suppressAutoHyphens w:val="true"/>
+              <w:spacing w:lineRule="auto" w:line="240" w:before="0" w:after="0"/>
+              <w:jc w:val="both"/>
+              <w:rPr>
+                <w:rFonts w:ascii="Calibri" w:hAnsi="Calibri" w:eastAsia="Calibri" w:cs=""/>
+                <w:kern w:val="0"/>
+                <w:sz w:val="22"/>
+                <w:szCs w:val="22"/>
+                <w:lang w:val="pt-BR" w:eastAsia="en-US" w:bidi="ar-SA"/>
+              </w:rPr>
+            </w:pPr>
+            <w:r>
+              <w:rPr>
+                <w:rFonts w:eastAsia="Calibri" w:cs=""/>
+                <w:kern w:val="0"/>
+                <w:sz w:val="22"/>
+                <w:szCs w:val="22"/>
+                <w:lang w:val="pt-BR" w:eastAsia="en-US" w:bidi="ar-SA"/>
+              </w:rPr>
+            </w:r>
+          </w:p>
+          <w:p>
+            <w:pPr>
+              <w:pStyle w:val="Normal"/>
+              <w:widowControl w:val="false"/>
+              <w:suppressAutoHyphens w:val="true"/>
               <w:spacing w:lineRule="auto" w:line="240" w:before="0" w:after="0"/>
               <w:jc w:val="both"/>
               <w:rPr>
@@ -2530,49 +2593,45 @@
           <w:p>
             <w:pPr>
               <w:pStyle w:val="Normal"/>
-              <w:widowControl/>
-              <w:spacing w:lineRule="auto" w:line="240" w:before="0" w:after="0"/>
-              <w:jc w:val="both"/>
-              <w:rPr>
-                <w:rFonts w:ascii="Calibri" w:hAnsi="Calibri" w:eastAsia="Calibri" w:cs=""/>
-                <w:kern w:val="0"/>
-                <w:sz w:val="22"/>
-                <w:szCs w:val="22"/>
-                <w:lang w:val="pt-BR" w:eastAsia="en-US" w:bidi="ar-SA"/>
-              </w:rPr>
-            </w:pPr>
-            <w:r>
-              <w:rPr>
-                <w:rFonts w:eastAsia="Calibri" w:cs=""/>
-                <w:kern w:val="0"/>
-                <w:sz w:val="22"/>
-                <w:szCs w:val="22"/>
-                <w:lang w:val="pt-BR" w:eastAsia="en-US" w:bidi="ar-SA"/>
-              </w:rPr>
-            </w:r>
-          </w:p>
-          <w:p>
-            <w:pPr>
-              <w:pStyle w:val="Normal"/>
-              <w:widowControl/>
-              <w:spacing w:lineRule="auto" w:line="240" w:before="0" w:after="0"/>
-              <w:jc w:val="both"/>
-              <w:rPr>
-                <w:rFonts w:ascii="Calibri" w:hAnsi="Calibri" w:eastAsia="Calibri" w:cs=""/>
-                <w:kern w:val="0"/>
-                <w:sz w:val="22"/>
-                <w:szCs w:val="22"/>
-                <w:lang w:val="pt-BR" w:eastAsia="en-US" w:bidi="ar-SA"/>
-              </w:rPr>
-            </w:pPr>
-            <w:r>
-              <w:rPr>
-                <w:rFonts w:eastAsia="Calibri" w:cs=""/>
-                <w:kern w:val="0"/>
-                <w:sz w:val="22"/>
-                <w:szCs w:val="22"/>
-                <w:lang w:val="pt-BR" w:eastAsia="en-US" w:bidi="ar-SA"/>
-              </w:rPr>
+              <w:widowControl w:val="false"/>
+              <w:suppressAutoHyphens w:val="true"/>
+              <w:spacing w:lineRule="auto" w:line="240" w:before="0" w:after="0"/>
+              <w:jc w:val="both"/>
+              <w:rPr>
+                <w:rFonts w:ascii="Calibri" w:hAnsi="Calibri" w:eastAsia="Calibri" w:cs=""/>
+                <w:kern w:val="0"/>
+                <w:sz w:val="22"/>
+                <w:szCs w:val="22"/>
+                <w:lang w:val="pt-BR" w:eastAsia="en-US" w:bidi="ar-SA"/>
+              </w:rPr>
+            </w:pPr>
+            <w:r>
+              <w:rPr>
+                <w:rFonts w:eastAsia="Calibri" w:cs=""/>
+                <w:kern w:val="0"/>
+                <w:sz w:val="22"/>
+                <w:szCs w:val="22"/>
+                <w:lang w:val="pt-BR" w:eastAsia="en-US" w:bidi="ar-SA"/>
+              </w:rPr>
+            </w:r>
+          </w:p>
+          <w:p>
+            <w:pPr>
+              <w:pStyle w:val="Normal"/>
+              <w:widowControl w:val="false"/>
+              <w:suppressAutoHyphens w:val="true"/>
+              <w:spacing w:lineRule="auto" w:line="240" w:before="0" w:after="0"/>
+              <w:jc w:val="both"/>
+              <w:rPr>
+                <w:rFonts w:ascii="Calibri" w:hAnsi="Calibri" w:eastAsia="Calibri" w:cs=""/>
+                <w:kern w:val="0"/>
+                <w:sz w:val="22"/>
+                <w:szCs w:val="22"/>
+                <w:lang w:val="pt-BR" w:eastAsia="en-US" w:bidi="ar-SA"/>
+              </w:rPr>
+            </w:pPr>
+            <w:r>
+              <w:rPr/>
               <w:drawing>
                 <wp:inline distT="0" distB="0" distL="0" distR="0">
                   <wp:extent cx="796925" cy="643255"/>
@@ -2615,7 +2674,8 @@
           <w:p>
             <w:pPr>
               <w:pStyle w:val="Normal"/>
-              <w:widowControl/>
+              <w:widowControl w:val="false"/>
+              <w:suppressAutoHyphens w:val="true"/>
               <w:spacing w:lineRule="auto" w:line="240" w:before="0" w:after="0"/>
               <w:jc w:val="both"/>
               <w:rPr>
@@ -2640,31 +2700,33 @@
           <w:p>
             <w:pPr>
               <w:pStyle w:val="Normal"/>
-              <w:widowControl/>
-              <w:spacing w:lineRule="auto" w:line="240" w:before="0" w:after="0"/>
-              <w:jc w:val="both"/>
-              <w:rPr>
-                <w:rFonts w:ascii="Calibri" w:hAnsi="Calibri" w:eastAsia="Calibri" w:cs=""/>
-                <w:kern w:val="0"/>
-                <w:sz w:val="22"/>
-                <w:szCs w:val="22"/>
-                <w:lang w:val="pt-BR" w:eastAsia="en-US" w:bidi="ar-SA"/>
-              </w:rPr>
-            </w:pPr>
-            <w:r>
-              <w:rPr>
-                <w:rFonts w:eastAsia="Calibri" w:cs=""/>
-                <w:kern w:val="0"/>
-                <w:sz w:val="22"/>
-                <w:szCs w:val="22"/>
-                <w:lang w:val="pt-BR" w:eastAsia="en-US" w:bidi="ar-SA"/>
-              </w:rPr>
-            </w:r>
-          </w:p>
-          <w:p>
-            <w:pPr>
-              <w:pStyle w:val="Normal"/>
-              <w:widowControl/>
+              <w:widowControl w:val="false"/>
+              <w:suppressAutoHyphens w:val="true"/>
+              <w:spacing w:lineRule="auto" w:line="240" w:before="0" w:after="0"/>
+              <w:jc w:val="both"/>
+              <w:rPr>
+                <w:rFonts w:ascii="Calibri" w:hAnsi="Calibri" w:eastAsia="Calibri" w:cs=""/>
+                <w:kern w:val="0"/>
+                <w:sz w:val="22"/>
+                <w:szCs w:val="22"/>
+                <w:lang w:val="pt-BR" w:eastAsia="en-US" w:bidi="ar-SA"/>
+              </w:rPr>
+            </w:pPr>
+            <w:r>
+              <w:rPr>
+                <w:rFonts w:eastAsia="Calibri" w:cs=""/>
+                <w:kern w:val="0"/>
+                <w:sz w:val="22"/>
+                <w:szCs w:val="22"/>
+                <w:lang w:val="pt-BR" w:eastAsia="en-US" w:bidi="ar-SA"/>
+              </w:rPr>
+            </w:r>
+          </w:p>
+          <w:p>
+            <w:pPr>
+              <w:pStyle w:val="Normal"/>
+              <w:widowControl w:val="false"/>
+              <w:suppressAutoHyphens w:val="true"/>
               <w:spacing w:lineRule="auto" w:line="240" w:before="0" w:after="0"/>
               <w:jc w:val="both"/>
               <w:rPr>
@@ -2689,49 +2751,45 @@
           <w:p>
             <w:pPr>
               <w:pStyle w:val="Normal"/>
-              <w:widowControl/>
-              <w:spacing w:lineRule="auto" w:line="240" w:before="0" w:after="0"/>
-              <w:jc w:val="both"/>
-              <w:rPr>
-                <w:rFonts w:ascii="Calibri" w:hAnsi="Calibri" w:eastAsia="Calibri" w:cs=""/>
-                <w:kern w:val="0"/>
-                <w:sz w:val="22"/>
-                <w:szCs w:val="22"/>
-                <w:lang w:val="pt-BR" w:eastAsia="en-US" w:bidi="ar-SA"/>
-              </w:rPr>
-            </w:pPr>
-            <w:r>
-              <w:rPr>
-                <w:rFonts w:eastAsia="Calibri" w:cs=""/>
-                <w:kern w:val="0"/>
-                <w:sz w:val="22"/>
-                <w:szCs w:val="22"/>
-                <w:lang w:val="pt-BR" w:eastAsia="en-US" w:bidi="ar-SA"/>
-              </w:rPr>
-            </w:r>
-          </w:p>
-          <w:p>
-            <w:pPr>
-              <w:pStyle w:val="Normal"/>
-              <w:widowControl/>
-              <w:spacing w:lineRule="auto" w:line="240" w:before="0" w:after="0"/>
-              <w:jc w:val="both"/>
-              <w:rPr>
-                <w:rFonts w:ascii="Calibri" w:hAnsi="Calibri" w:eastAsia="Calibri" w:cs=""/>
-                <w:kern w:val="0"/>
-                <w:sz w:val="22"/>
-                <w:szCs w:val="22"/>
-                <w:lang w:val="pt-BR" w:eastAsia="en-US" w:bidi="ar-SA"/>
-              </w:rPr>
-            </w:pPr>
-            <w:r>
-              <w:rPr>
-                <w:rFonts w:eastAsia="Calibri" w:cs=""/>
-                <w:kern w:val="0"/>
-                <w:sz w:val="22"/>
-                <w:szCs w:val="22"/>
-                <w:lang w:val="pt-BR" w:eastAsia="en-US" w:bidi="ar-SA"/>
-              </w:rPr>
+              <w:widowControl w:val="false"/>
+              <w:suppressAutoHyphens w:val="true"/>
+              <w:spacing w:lineRule="auto" w:line="240" w:before="0" w:after="0"/>
+              <w:jc w:val="both"/>
+              <w:rPr>
+                <w:rFonts w:ascii="Calibri" w:hAnsi="Calibri" w:eastAsia="Calibri" w:cs=""/>
+                <w:kern w:val="0"/>
+                <w:sz w:val="22"/>
+                <w:szCs w:val="22"/>
+                <w:lang w:val="pt-BR" w:eastAsia="en-US" w:bidi="ar-SA"/>
+              </w:rPr>
+            </w:pPr>
+            <w:r>
+              <w:rPr>
+                <w:rFonts w:eastAsia="Calibri" w:cs=""/>
+                <w:kern w:val="0"/>
+                <w:sz w:val="22"/>
+                <w:szCs w:val="22"/>
+                <w:lang w:val="pt-BR" w:eastAsia="en-US" w:bidi="ar-SA"/>
+              </w:rPr>
+            </w:r>
+          </w:p>
+          <w:p>
+            <w:pPr>
+              <w:pStyle w:val="Normal"/>
+              <w:widowControl w:val="false"/>
+              <w:suppressAutoHyphens w:val="true"/>
+              <w:spacing w:lineRule="auto" w:line="240" w:before="0" w:after="0"/>
+              <w:jc w:val="both"/>
+              <w:rPr>
+                <w:rFonts w:ascii="Calibri" w:hAnsi="Calibri" w:eastAsia="Calibri" w:cs=""/>
+                <w:kern w:val="0"/>
+                <w:sz w:val="22"/>
+                <w:szCs w:val="22"/>
+                <w:lang w:val="pt-BR" w:eastAsia="en-US" w:bidi="ar-SA"/>
+              </w:rPr>
+            </w:pPr>
+            <w:r>
+              <w:rPr/>
               <w:drawing>
                 <wp:inline distT="0" distB="0" distL="0" distR="0">
                   <wp:extent cx="670560" cy="585470"/>
@@ -2774,7 +2832,8 @@
           <w:p>
             <w:pPr>
               <w:pStyle w:val="Normal"/>
-              <w:widowControl/>
+              <w:widowControl w:val="false"/>
+              <w:suppressAutoHyphens w:val="true"/>
               <w:spacing w:lineRule="auto" w:line="240" w:before="0" w:after="0"/>
               <w:jc w:val="both"/>
               <w:rPr>
@@ -2799,49 +2858,45 @@
           <w:p>
             <w:pPr>
               <w:pStyle w:val="Normal"/>
-              <w:widowControl/>
-              <w:spacing w:lineRule="auto" w:line="240" w:before="0" w:after="0"/>
-              <w:jc w:val="both"/>
-              <w:rPr>
-                <w:rFonts w:ascii="Calibri" w:hAnsi="Calibri" w:eastAsia="Calibri" w:cs=""/>
-                <w:kern w:val="0"/>
-                <w:sz w:val="22"/>
-                <w:szCs w:val="22"/>
-                <w:lang w:val="pt-BR" w:eastAsia="en-US" w:bidi="ar-SA"/>
-              </w:rPr>
-            </w:pPr>
-            <w:r>
-              <w:rPr>
-                <w:rFonts w:eastAsia="Calibri" w:cs=""/>
-                <w:kern w:val="0"/>
-                <w:sz w:val="22"/>
-                <w:szCs w:val="22"/>
-                <w:lang w:val="pt-BR" w:eastAsia="en-US" w:bidi="ar-SA"/>
-              </w:rPr>
-            </w:r>
-          </w:p>
-          <w:p>
-            <w:pPr>
-              <w:pStyle w:val="Normal"/>
-              <w:widowControl/>
-              <w:spacing w:lineRule="auto" w:line="240" w:before="0" w:after="0"/>
-              <w:jc w:val="both"/>
-              <w:rPr>
-                <w:rFonts w:ascii="Calibri" w:hAnsi="Calibri" w:eastAsia="Calibri" w:cs=""/>
-                <w:kern w:val="0"/>
-                <w:sz w:val="22"/>
-                <w:szCs w:val="22"/>
-                <w:lang w:val="pt-BR" w:eastAsia="en-US" w:bidi="ar-SA"/>
-              </w:rPr>
-            </w:pPr>
-            <w:r>
-              <w:rPr>
-                <w:rFonts w:eastAsia="Calibri" w:cs=""/>
-                <w:kern w:val="0"/>
-                <w:sz w:val="22"/>
-                <w:szCs w:val="22"/>
-                <w:lang w:val="pt-BR" w:eastAsia="en-US" w:bidi="ar-SA"/>
-              </w:rPr>
+              <w:widowControl w:val="false"/>
+              <w:suppressAutoHyphens w:val="true"/>
+              <w:spacing w:lineRule="auto" w:line="240" w:before="0" w:after="0"/>
+              <w:jc w:val="both"/>
+              <w:rPr>
+                <w:rFonts w:ascii="Calibri" w:hAnsi="Calibri" w:eastAsia="Calibri" w:cs=""/>
+                <w:kern w:val="0"/>
+                <w:sz w:val="22"/>
+                <w:szCs w:val="22"/>
+                <w:lang w:val="pt-BR" w:eastAsia="en-US" w:bidi="ar-SA"/>
+              </w:rPr>
+            </w:pPr>
+            <w:r>
+              <w:rPr>
+                <w:rFonts w:eastAsia="Calibri" w:cs=""/>
+                <w:kern w:val="0"/>
+                <w:sz w:val="22"/>
+                <w:szCs w:val="22"/>
+                <w:lang w:val="pt-BR" w:eastAsia="en-US" w:bidi="ar-SA"/>
+              </w:rPr>
+            </w:r>
+          </w:p>
+          <w:p>
+            <w:pPr>
+              <w:pStyle w:val="Normal"/>
+              <w:widowControl w:val="false"/>
+              <w:suppressAutoHyphens w:val="true"/>
+              <w:spacing w:lineRule="auto" w:line="240" w:before="0" w:after="0"/>
+              <w:jc w:val="both"/>
+              <w:rPr>
+                <w:rFonts w:ascii="Calibri" w:hAnsi="Calibri" w:eastAsia="Calibri" w:cs=""/>
+                <w:kern w:val="0"/>
+                <w:sz w:val="22"/>
+                <w:szCs w:val="22"/>
+                <w:lang w:val="pt-BR" w:eastAsia="en-US" w:bidi="ar-SA"/>
+              </w:rPr>
+            </w:pPr>
+            <w:r>
+              <w:rPr/>
               <w:drawing>
                 <wp:inline distT="0" distB="0" distL="0" distR="0">
                   <wp:extent cx="692785" cy="652780"/>
@@ -2884,7 +2939,8 @@
           <w:p>
             <w:pPr>
               <w:pStyle w:val="Normal"/>
-              <w:widowControl/>
+              <w:widowControl w:val="false"/>
+              <w:suppressAutoHyphens w:val="true"/>
               <w:spacing w:lineRule="auto" w:line="240" w:before="0" w:after="0"/>
               <w:jc w:val="both"/>
               <w:rPr>
@@ -2909,55 +2965,58 @@
           <w:p>
             <w:pPr>
               <w:pStyle w:val="Normal"/>
-              <w:widowControl/>
-              <w:spacing w:lineRule="auto" w:line="240" w:before="0" w:after="0"/>
-              <w:jc w:val="both"/>
-              <w:rPr>
-                <w:rFonts w:ascii="Calibri" w:hAnsi="Calibri" w:eastAsia="Calibri" w:cs=""/>
-                <w:kern w:val="0"/>
-                <w:sz w:val="22"/>
-                <w:szCs w:val="22"/>
-                <w:lang w:val="pt-BR" w:eastAsia="en-US" w:bidi="ar-SA"/>
-              </w:rPr>
-            </w:pPr>
-            <w:r>
-              <w:rPr>
-                <w:rFonts w:eastAsia="Calibri" w:cs=""/>
-                <w:kern w:val="0"/>
-                <w:sz w:val="22"/>
-                <w:szCs w:val="22"/>
-                <w:lang w:val="pt-BR" w:eastAsia="en-US" w:bidi="ar-SA"/>
-              </w:rPr>
-            </w:r>
-          </w:p>
-          <w:p>
-            <w:pPr>
-              <w:pStyle w:val="Normal"/>
-              <w:widowControl/>
-              <w:spacing w:lineRule="auto" w:line="240" w:before="0" w:after="0"/>
-              <w:jc w:val="both"/>
-              <w:rPr>
-                <w:rFonts w:ascii="Calibri" w:hAnsi="Calibri" w:eastAsia="Calibri" w:cs=""/>
-                <w:kern w:val="0"/>
-                <w:sz w:val="22"/>
-                <w:szCs w:val="22"/>
-                <w:lang w:val="pt-BR" w:eastAsia="en-US" w:bidi="ar-SA"/>
-              </w:rPr>
-            </w:pPr>
-            <w:r>
-              <w:rPr>
-                <w:rFonts w:eastAsia="Calibri" w:cs=""/>
-                <w:kern w:val="0"/>
-                <w:sz w:val="22"/>
-                <w:szCs w:val="22"/>
-                <w:lang w:val="pt-BR" w:eastAsia="en-US" w:bidi="ar-SA"/>
-              </w:rPr>
-            </w:r>
-          </w:p>
-          <w:p>
-            <w:pPr>
-              <w:pStyle w:val="Normal"/>
-              <w:widowControl/>
+              <w:widowControl w:val="false"/>
+              <w:suppressAutoHyphens w:val="true"/>
+              <w:spacing w:lineRule="auto" w:line="240" w:before="0" w:after="0"/>
+              <w:jc w:val="both"/>
+              <w:rPr>
+                <w:rFonts w:ascii="Calibri" w:hAnsi="Calibri" w:eastAsia="Calibri" w:cs=""/>
+                <w:kern w:val="0"/>
+                <w:sz w:val="22"/>
+                <w:szCs w:val="22"/>
+                <w:lang w:val="pt-BR" w:eastAsia="en-US" w:bidi="ar-SA"/>
+              </w:rPr>
+            </w:pPr>
+            <w:r>
+              <w:rPr>
+                <w:rFonts w:eastAsia="Calibri" w:cs=""/>
+                <w:kern w:val="0"/>
+                <w:sz w:val="22"/>
+                <w:szCs w:val="22"/>
+                <w:lang w:val="pt-BR" w:eastAsia="en-US" w:bidi="ar-SA"/>
+              </w:rPr>
+            </w:r>
+          </w:p>
+          <w:p>
+            <w:pPr>
+              <w:pStyle w:val="Normal"/>
+              <w:widowControl w:val="false"/>
+              <w:suppressAutoHyphens w:val="true"/>
+              <w:spacing w:lineRule="auto" w:line="240" w:before="0" w:after="0"/>
+              <w:jc w:val="both"/>
+              <w:rPr>
+                <w:rFonts w:ascii="Calibri" w:hAnsi="Calibri" w:eastAsia="Calibri" w:cs=""/>
+                <w:kern w:val="0"/>
+                <w:sz w:val="22"/>
+                <w:szCs w:val="22"/>
+                <w:lang w:val="pt-BR" w:eastAsia="en-US" w:bidi="ar-SA"/>
+              </w:rPr>
+            </w:pPr>
+            <w:r>
+              <w:rPr>
+                <w:rFonts w:eastAsia="Calibri" w:cs=""/>
+                <w:kern w:val="0"/>
+                <w:sz w:val="22"/>
+                <w:szCs w:val="22"/>
+                <w:lang w:val="pt-BR" w:eastAsia="en-US" w:bidi="ar-SA"/>
+              </w:rPr>
+            </w:r>
+          </w:p>
+          <w:p>
+            <w:pPr>
+              <w:pStyle w:val="Normal"/>
+              <w:widowControl w:val="false"/>
+              <w:suppressAutoHyphens w:val="true"/>
               <w:spacing w:lineRule="auto" w:line="240" w:before="0" w:after="0"/>
               <w:jc w:val="both"/>
               <w:rPr>
@@ -2982,49 +3041,45 @@
           <w:p>
             <w:pPr>
               <w:pStyle w:val="Normal"/>
-              <w:widowControl/>
-              <w:spacing w:lineRule="auto" w:line="240" w:before="0" w:after="0"/>
-              <w:jc w:val="both"/>
-              <w:rPr>
-                <w:rFonts w:ascii="Calibri" w:hAnsi="Calibri" w:eastAsia="Calibri" w:cs=""/>
-                <w:kern w:val="0"/>
-                <w:sz w:val="22"/>
-                <w:szCs w:val="22"/>
-                <w:lang w:val="pt-BR" w:eastAsia="en-US" w:bidi="ar-SA"/>
-              </w:rPr>
-            </w:pPr>
-            <w:r>
-              <w:rPr>
-                <w:rFonts w:eastAsia="Calibri" w:cs=""/>
-                <w:kern w:val="0"/>
-                <w:sz w:val="22"/>
-                <w:szCs w:val="22"/>
-                <w:lang w:val="pt-BR" w:eastAsia="en-US" w:bidi="ar-SA"/>
-              </w:rPr>
-            </w:r>
-          </w:p>
-          <w:p>
-            <w:pPr>
-              <w:pStyle w:val="Normal"/>
-              <w:widowControl/>
-              <w:spacing w:lineRule="auto" w:line="240" w:before="0" w:after="0"/>
-              <w:jc w:val="both"/>
-              <w:rPr>
-                <w:rFonts w:ascii="Calibri" w:hAnsi="Calibri" w:eastAsia="Calibri" w:cs=""/>
-                <w:kern w:val="0"/>
-                <w:sz w:val="22"/>
-                <w:szCs w:val="22"/>
-                <w:lang w:val="pt-BR" w:eastAsia="en-US" w:bidi="ar-SA"/>
-              </w:rPr>
-            </w:pPr>
-            <w:r>
-              <w:rPr>
-                <w:rFonts w:eastAsia="Calibri" w:cs=""/>
-                <w:kern w:val="0"/>
-                <w:sz w:val="22"/>
-                <w:szCs w:val="22"/>
-                <w:lang w:val="pt-BR" w:eastAsia="en-US" w:bidi="ar-SA"/>
-              </w:rPr>
+              <w:widowControl w:val="false"/>
+              <w:suppressAutoHyphens w:val="true"/>
+              <w:spacing w:lineRule="auto" w:line="240" w:before="0" w:after="0"/>
+              <w:jc w:val="both"/>
+              <w:rPr>
+                <w:rFonts w:ascii="Calibri" w:hAnsi="Calibri" w:eastAsia="Calibri" w:cs=""/>
+                <w:kern w:val="0"/>
+                <w:sz w:val="22"/>
+                <w:szCs w:val="22"/>
+                <w:lang w:val="pt-BR" w:eastAsia="en-US" w:bidi="ar-SA"/>
+              </w:rPr>
+            </w:pPr>
+            <w:r>
+              <w:rPr>
+                <w:rFonts w:eastAsia="Calibri" w:cs=""/>
+                <w:kern w:val="0"/>
+                <w:sz w:val="22"/>
+                <w:szCs w:val="22"/>
+                <w:lang w:val="pt-BR" w:eastAsia="en-US" w:bidi="ar-SA"/>
+              </w:rPr>
+            </w:r>
+          </w:p>
+          <w:p>
+            <w:pPr>
+              <w:pStyle w:val="Normal"/>
+              <w:widowControl w:val="false"/>
+              <w:suppressAutoHyphens w:val="true"/>
+              <w:spacing w:lineRule="auto" w:line="240" w:before="0" w:after="0"/>
+              <w:jc w:val="both"/>
+              <w:rPr>
+                <w:rFonts w:ascii="Calibri" w:hAnsi="Calibri" w:eastAsia="Calibri" w:cs=""/>
+                <w:kern w:val="0"/>
+                <w:sz w:val="22"/>
+                <w:szCs w:val="22"/>
+                <w:lang w:val="pt-BR" w:eastAsia="en-US" w:bidi="ar-SA"/>
+              </w:rPr>
+            </w:pPr>
+            <w:r>
+              <w:rPr/>
               <w:drawing>
                 <wp:inline distT="0" distB="0" distL="0" distR="0">
                   <wp:extent cx="739140" cy="667385"/>
@@ -3067,7 +3122,8 @@
           <w:p>
             <w:pPr>
               <w:pStyle w:val="Normal"/>
-              <w:widowControl/>
+              <w:widowControl w:val="false"/>
+              <w:suppressAutoHyphens w:val="true"/>
               <w:spacing w:lineRule="auto" w:line="240" w:before="0" w:after="0"/>
               <w:jc w:val="both"/>
               <w:rPr>
@@ -3092,49 +3148,45 @@
           <w:p>
             <w:pPr>
               <w:pStyle w:val="Normal"/>
-              <w:widowControl/>
-              <w:spacing w:lineRule="auto" w:line="240" w:before="0" w:after="0"/>
-              <w:jc w:val="both"/>
-              <w:rPr>
-                <w:rFonts w:ascii="Calibri" w:hAnsi="Calibri" w:eastAsia="Calibri" w:cs=""/>
-                <w:kern w:val="0"/>
-                <w:sz w:val="22"/>
-                <w:szCs w:val="22"/>
-                <w:lang w:val="pt-BR" w:eastAsia="en-US" w:bidi="ar-SA"/>
-              </w:rPr>
-            </w:pPr>
-            <w:r>
-              <w:rPr>
-                <w:rFonts w:eastAsia="Calibri" w:cs=""/>
-                <w:kern w:val="0"/>
-                <w:sz w:val="22"/>
-                <w:szCs w:val="22"/>
-                <w:lang w:val="pt-BR" w:eastAsia="en-US" w:bidi="ar-SA"/>
-              </w:rPr>
-            </w:r>
-          </w:p>
-          <w:p>
-            <w:pPr>
-              <w:pStyle w:val="Normal"/>
-              <w:widowControl/>
-              <w:spacing w:lineRule="auto" w:line="240" w:before="0" w:after="0"/>
-              <w:jc w:val="both"/>
-              <w:rPr>
-                <w:rFonts w:ascii="Calibri" w:hAnsi="Calibri" w:eastAsia="Calibri" w:cs=""/>
-                <w:kern w:val="0"/>
-                <w:sz w:val="22"/>
-                <w:szCs w:val="22"/>
-                <w:lang w:val="pt-BR" w:eastAsia="en-US" w:bidi="ar-SA"/>
-              </w:rPr>
-            </w:pPr>
-            <w:r>
-              <w:rPr>
-                <w:rFonts w:eastAsia="Calibri" w:cs=""/>
-                <w:kern w:val="0"/>
-                <w:sz w:val="22"/>
-                <w:szCs w:val="22"/>
-                <w:lang w:val="pt-BR" w:eastAsia="en-US" w:bidi="ar-SA"/>
-              </w:rPr>
+              <w:widowControl w:val="false"/>
+              <w:suppressAutoHyphens w:val="true"/>
+              <w:spacing w:lineRule="auto" w:line="240" w:before="0" w:after="0"/>
+              <w:jc w:val="both"/>
+              <w:rPr>
+                <w:rFonts w:ascii="Calibri" w:hAnsi="Calibri" w:eastAsia="Calibri" w:cs=""/>
+                <w:kern w:val="0"/>
+                <w:sz w:val="22"/>
+                <w:szCs w:val="22"/>
+                <w:lang w:val="pt-BR" w:eastAsia="en-US" w:bidi="ar-SA"/>
+              </w:rPr>
+            </w:pPr>
+            <w:r>
+              <w:rPr>
+                <w:rFonts w:eastAsia="Calibri" w:cs=""/>
+                <w:kern w:val="0"/>
+                <w:sz w:val="22"/>
+                <w:szCs w:val="22"/>
+                <w:lang w:val="pt-BR" w:eastAsia="en-US" w:bidi="ar-SA"/>
+              </w:rPr>
+            </w:r>
+          </w:p>
+          <w:p>
+            <w:pPr>
+              <w:pStyle w:val="Normal"/>
+              <w:widowControl w:val="false"/>
+              <w:suppressAutoHyphens w:val="true"/>
+              <w:spacing w:lineRule="auto" w:line="240" w:before="0" w:after="0"/>
+              <w:jc w:val="both"/>
+              <w:rPr>
+                <w:rFonts w:ascii="Calibri" w:hAnsi="Calibri" w:eastAsia="Calibri" w:cs=""/>
+                <w:kern w:val="0"/>
+                <w:sz w:val="22"/>
+                <w:szCs w:val="22"/>
+                <w:lang w:val="pt-BR" w:eastAsia="en-US" w:bidi="ar-SA"/>
+              </w:rPr>
+            </w:pPr>
+            <w:r>
+              <w:rPr/>
               <w:drawing>
                 <wp:inline distT="0" distB="0" distL="0" distR="0">
                   <wp:extent cx="725170" cy="658495"/>
@@ -3177,7 +3229,8 @@
           <w:p>
             <w:pPr>
               <w:pStyle w:val="Normal"/>
-              <w:widowControl/>
+              <w:widowControl w:val="false"/>
+              <w:suppressAutoHyphens w:val="true"/>
               <w:spacing w:lineRule="auto" w:line="240" w:before="0" w:after="0"/>
               <w:jc w:val="both"/>
               <w:rPr>
@@ -3202,49 +3255,45 @@
           <w:p>
             <w:pPr>
               <w:pStyle w:val="Normal"/>
-              <w:widowControl/>
-              <w:spacing w:lineRule="auto" w:line="240" w:before="0" w:after="0"/>
-              <w:jc w:val="both"/>
-              <w:rPr>
-                <w:rFonts w:ascii="Calibri" w:hAnsi="Calibri" w:eastAsia="Calibri" w:cs=""/>
-                <w:kern w:val="0"/>
-                <w:sz w:val="22"/>
-                <w:szCs w:val="22"/>
-                <w:lang w:val="pt-BR" w:eastAsia="en-US" w:bidi="ar-SA"/>
-              </w:rPr>
-            </w:pPr>
-            <w:r>
-              <w:rPr>
-                <w:rFonts w:eastAsia="Calibri" w:cs=""/>
-                <w:kern w:val="0"/>
-                <w:sz w:val="22"/>
-                <w:szCs w:val="22"/>
-                <w:lang w:val="pt-BR" w:eastAsia="en-US" w:bidi="ar-SA"/>
-              </w:rPr>
-            </w:r>
-          </w:p>
-          <w:p>
-            <w:pPr>
-              <w:pStyle w:val="Normal"/>
-              <w:widowControl/>
-              <w:spacing w:lineRule="auto" w:line="240" w:before="0" w:after="0"/>
-              <w:jc w:val="both"/>
-              <w:rPr>
-                <w:rFonts w:ascii="Calibri" w:hAnsi="Calibri" w:eastAsia="Calibri" w:cs=""/>
-                <w:kern w:val="0"/>
-                <w:sz w:val="22"/>
-                <w:szCs w:val="22"/>
-                <w:lang w:val="pt-BR" w:eastAsia="en-US" w:bidi="ar-SA"/>
-              </w:rPr>
-            </w:pPr>
-            <w:r>
-              <w:rPr>
-                <w:rFonts w:eastAsia="Calibri" w:cs=""/>
-                <w:kern w:val="0"/>
-                <w:sz w:val="22"/>
-                <w:szCs w:val="22"/>
-                <w:lang w:val="pt-BR" w:eastAsia="en-US" w:bidi="ar-SA"/>
-              </w:rPr>
+              <w:widowControl w:val="false"/>
+              <w:suppressAutoHyphens w:val="true"/>
+              <w:spacing w:lineRule="auto" w:line="240" w:before="0" w:after="0"/>
+              <w:jc w:val="both"/>
+              <w:rPr>
+                <w:rFonts w:ascii="Calibri" w:hAnsi="Calibri" w:eastAsia="Calibri" w:cs=""/>
+                <w:kern w:val="0"/>
+                <w:sz w:val="22"/>
+                <w:szCs w:val="22"/>
+                <w:lang w:val="pt-BR" w:eastAsia="en-US" w:bidi="ar-SA"/>
+              </w:rPr>
+            </w:pPr>
+            <w:r>
+              <w:rPr>
+                <w:rFonts w:eastAsia="Calibri" w:cs=""/>
+                <w:kern w:val="0"/>
+                <w:sz w:val="22"/>
+                <w:szCs w:val="22"/>
+                <w:lang w:val="pt-BR" w:eastAsia="en-US" w:bidi="ar-SA"/>
+              </w:rPr>
+            </w:r>
+          </w:p>
+          <w:p>
+            <w:pPr>
+              <w:pStyle w:val="Normal"/>
+              <w:widowControl w:val="false"/>
+              <w:suppressAutoHyphens w:val="true"/>
+              <w:spacing w:lineRule="auto" w:line="240" w:before="0" w:after="0"/>
+              <w:jc w:val="both"/>
+              <w:rPr>
+                <w:rFonts w:ascii="Calibri" w:hAnsi="Calibri" w:eastAsia="Calibri" w:cs=""/>
+                <w:kern w:val="0"/>
+                <w:sz w:val="22"/>
+                <w:szCs w:val="22"/>
+                <w:lang w:val="pt-BR" w:eastAsia="en-US" w:bidi="ar-SA"/>
+              </w:rPr>
+            </w:pPr>
+            <w:r>
+              <w:rPr/>
               <w:drawing>
                 <wp:inline distT="0" distB="0" distL="0" distR="0">
                   <wp:extent cx="725170" cy="664210"/>
@@ -3287,7 +3336,8 @@
           <w:p>
             <w:pPr>
               <w:pStyle w:val="Normal"/>
-              <w:widowControl/>
+              <w:widowControl w:val="false"/>
+              <w:suppressAutoHyphens w:val="true"/>
               <w:spacing w:lineRule="auto" w:line="240" w:before="0" w:after="0"/>
               <w:jc w:val="both"/>
               <w:rPr>
@@ -3312,49 +3362,45 @@
           <w:p>
             <w:pPr>
               <w:pStyle w:val="Normal"/>
-              <w:widowControl/>
-              <w:spacing w:lineRule="auto" w:line="240" w:before="0" w:after="0"/>
-              <w:jc w:val="both"/>
-              <w:rPr>
-                <w:rFonts w:ascii="Calibri" w:hAnsi="Calibri" w:eastAsia="Calibri" w:cs=""/>
-                <w:kern w:val="0"/>
-                <w:sz w:val="22"/>
-                <w:szCs w:val="22"/>
-                <w:lang w:val="pt-BR" w:eastAsia="en-US" w:bidi="ar-SA"/>
-              </w:rPr>
-            </w:pPr>
-            <w:r>
-              <w:rPr>
-                <w:rFonts w:eastAsia="Calibri" w:cs=""/>
-                <w:kern w:val="0"/>
-                <w:sz w:val="22"/>
-                <w:szCs w:val="22"/>
-                <w:lang w:val="pt-BR" w:eastAsia="en-US" w:bidi="ar-SA"/>
-              </w:rPr>
-            </w:r>
-          </w:p>
-          <w:p>
-            <w:pPr>
-              <w:pStyle w:val="Normal"/>
-              <w:widowControl/>
-              <w:spacing w:lineRule="auto" w:line="240" w:before="0" w:after="0"/>
-              <w:jc w:val="both"/>
-              <w:rPr>
-                <w:rFonts w:ascii="Calibri" w:hAnsi="Calibri" w:eastAsia="Calibri" w:cs=""/>
-                <w:kern w:val="0"/>
-                <w:sz w:val="22"/>
-                <w:szCs w:val="22"/>
-                <w:lang w:val="pt-BR" w:eastAsia="en-US" w:bidi="ar-SA"/>
-              </w:rPr>
-            </w:pPr>
-            <w:r>
-              <w:rPr>
-                <w:rFonts w:eastAsia="Calibri" w:cs=""/>
-                <w:kern w:val="0"/>
-                <w:sz w:val="22"/>
-                <w:szCs w:val="22"/>
-                <w:lang w:val="pt-BR" w:eastAsia="en-US" w:bidi="ar-SA"/>
-              </w:rPr>
+              <w:widowControl w:val="false"/>
+              <w:suppressAutoHyphens w:val="true"/>
+              <w:spacing w:lineRule="auto" w:line="240" w:before="0" w:after="0"/>
+              <w:jc w:val="both"/>
+              <w:rPr>
+                <w:rFonts w:ascii="Calibri" w:hAnsi="Calibri" w:eastAsia="Calibri" w:cs=""/>
+                <w:kern w:val="0"/>
+                <w:sz w:val="22"/>
+                <w:szCs w:val="22"/>
+                <w:lang w:val="pt-BR" w:eastAsia="en-US" w:bidi="ar-SA"/>
+              </w:rPr>
+            </w:pPr>
+            <w:r>
+              <w:rPr>
+                <w:rFonts w:eastAsia="Calibri" w:cs=""/>
+                <w:kern w:val="0"/>
+                <w:sz w:val="22"/>
+                <w:szCs w:val="22"/>
+                <w:lang w:val="pt-BR" w:eastAsia="en-US" w:bidi="ar-SA"/>
+              </w:rPr>
+            </w:r>
+          </w:p>
+          <w:p>
+            <w:pPr>
+              <w:pStyle w:val="Normal"/>
+              <w:widowControl w:val="false"/>
+              <w:suppressAutoHyphens w:val="true"/>
+              <w:spacing w:lineRule="auto" w:line="240" w:before="0" w:after="0"/>
+              <w:jc w:val="both"/>
+              <w:rPr>
+                <w:rFonts w:ascii="Calibri" w:hAnsi="Calibri" w:eastAsia="Calibri" w:cs=""/>
+                <w:kern w:val="0"/>
+                <w:sz w:val="22"/>
+                <w:szCs w:val="22"/>
+                <w:lang w:val="pt-BR" w:eastAsia="en-US" w:bidi="ar-SA"/>
+              </w:rPr>
+            </w:pPr>
+            <w:r>
+              <w:rPr/>
               <w:drawing>
                 <wp:inline distT="0" distB="0" distL="0" distR="0">
                   <wp:extent cx="739140" cy="619760"/>
@@ -3397,7 +3443,8 @@
           <w:p>
             <w:pPr>
               <w:pStyle w:val="Normal"/>
-              <w:widowControl/>
+              <w:widowControl w:val="false"/>
+              <w:suppressAutoHyphens w:val="true"/>
               <w:spacing w:lineRule="auto" w:line="240" w:before="0" w:after="0"/>
               <w:jc w:val="both"/>
               <w:rPr>
@@ -3422,49 +3469,45 @@
           <w:p>
             <w:pPr>
               <w:pStyle w:val="Normal"/>
-              <w:widowControl/>
-              <w:spacing w:lineRule="auto" w:line="240" w:before="0" w:after="0"/>
-              <w:jc w:val="both"/>
-              <w:rPr>
-                <w:rFonts w:ascii="Calibri" w:hAnsi="Calibri" w:eastAsia="Calibri" w:cs=""/>
-                <w:kern w:val="0"/>
-                <w:sz w:val="22"/>
-                <w:szCs w:val="22"/>
-                <w:lang w:val="pt-BR" w:eastAsia="en-US" w:bidi="ar-SA"/>
-              </w:rPr>
-            </w:pPr>
-            <w:r>
-              <w:rPr>
-                <w:rFonts w:eastAsia="Calibri" w:cs=""/>
-                <w:kern w:val="0"/>
-                <w:sz w:val="22"/>
-                <w:szCs w:val="22"/>
-                <w:lang w:val="pt-BR" w:eastAsia="en-US" w:bidi="ar-SA"/>
-              </w:rPr>
-            </w:r>
-          </w:p>
-          <w:p>
-            <w:pPr>
-              <w:pStyle w:val="Normal"/>
-              <w:widowControl/>
-              <w:spacing w:lineRule="auto" w:line="240" w:before="0" w:after="0"/>
-              <w:jc w:val="both"/>
-              <w:rPr>
-                <w:rFonts w:ascii="Calibri" w:hAnsi="Calibri" w:eastAsia="Calibri" w:cs=""/>
-                <w:kern w:val="0"/>
-                <w:sz w:val="22"/>
-                <w:szCs w:val="22"/>
-                <w:lang w:val="pt-BR" w:eastAsia="en-US" w:bidi="ar-SA"/>
-              </w:rPr>
-            </w:pPr>
-            <w:r>
-              <w:rPr>
-                <w:rFonts w:eastAsia="Calibri" w:cs=""/>
-                <w:kern w:val="0"/>
-                <w:sz w:val="22"/>
-                <w:szCs w:val="22"/>
-                <w:lang w:val="pt-BR" w:eastAsia="en-US" w:bidi="ar-SA"/>
-              </w:rPr>
+              <w:widowControl w:val="false"/>
+              <w:suppressAutoHyphens w:val="true"/>
+              <w:spacing w:lineRule="auto" w:line="240" w:before="0" w:after="0"/>
+              <w:jc w:val="both"/>
+              <w:rPr>
+                <w:rFonts w:ascii="Calibri" w:hAnsi="Calibri" w:eastAsia="Calibri" w:cs=""/>
+                <w:kern w:val="0"/>
+                <w:sz w:val="22"/>
+                <w:szCs w:val="22"/>
+                <w:lang w:val="pt-BR" w:eastAsia="en-US" w:bidi="ar-SA"/>
+              </w:rPr>
+            </w:pPr>
+            <w:r>
+              <w:rPr>
+                <w:rFonts w:eastAsia="Calibri" w:cs=""/>
+                <w:kern w:val="0"/>
+                <w:sz w:val="22"/>
+                <w:szCs w:val="22"/>
+                <w:lang w:val="pt-BR" w:eastAsia="en-US" w:bidi="ar-SA"/>
+              </w:rPr>
+            </w:r>
+          </w:p>
+          <w:p>
+            <w:pPr>
+              <w:pStyle w:val="Normal"/>
+              <w:widowControl w:val="false"/>
+              <w:suppressAutoHyphens w:val="true"/>
+              <w:spacing w:lineRule="auto" w:line="240" w:before="0" w:after="0"/>
+              <w:jc w:val="both"/>
+              <w:rPr>
+                <w:rFonts w:ascii="Calibri" w:hAnsi="Calibri" w:eastAsia="Calibri" w:cs=""/>
+                <w:kern w:val="0"/>
+                <w:sz w:val="22"/>
+                <w:szCs w:val="22"/>
+                <w:lang w:val="pt-BR" w:eastAsia="en-US" w:bidi="ar-SA"/>
+              </w:rPr>
+            </w:pPr>
+            <w:r>
+              <w:rPr/>
               <w:drawing>
                 <wp:inline distT="0" distB="0" distL="0" distR="0">
                   <wp:extent cx="719455" cy="620395"/>
@@ -3507,7 +3550,8 @@
           <w:p>
             <w:pPr>
               <w:pStyle w:val="Normal"/>
-              <w:widowControl/>
+              <w:widowControl w:val="false"/>
+              <w:suppressAutoHyphens w:val="true"/>
               <w:spacing w:lineRule="auto" w:line="240" w:before="0" w:after="0"/>
               <w:jc w:val="both"/>
               <w:rPr>
@@ -3532,49 +3576,45 @@
           <w:p>
             <w:pPr>
               <w:pStyle w:val="Normal"/>
-              <w:widowControl/>
-              <w:spacing w:lineRule="auto" w:line="240" w:before="0" w:after="0"/>
-              <w:jc w:val="both"/>
-              <w:rPr>
-                <w:rFonts w:ascii="Calibri" w:hAnsi="Calibri" w:eastAsia="Calibri" w:cs=""/>
-                <w:kern w:val="0"/>
-                <w:sz w:val="22"/>
-                <w:szCs w:val="22"/>
-                <w:lang w:val="pt-BR" w:eastAsia="en-US" w:bidi="ar-SA"/>
-              </w:rPr>
-            </w:pPr>
-            <w:r>
-              <w:rPr>
-                <w:rFonts w:eastAsia="Calibri" w:cs=""/>
-                <w:kern w:val="0"/>
-                <w:sz w:val="22"/>
-                <w:szCs w:val="22"/>
-                <w:lang w:val="pt-BR" w:eastAsia="en-US" w:bidi="ar-SA"/>
-              </w:rPr>
-            </w:r>
-          </w:p>
-          <w:p>
-            <w:pPr>
-              <w:pStyle w:val="Normal"/>
-              <w:widowControl/>
-              <w:spacing w:lineRule="auto" w:line="240" w:before="0" w:after="0"/>
-              <w:jc w:val="both"/>
-              <w:rPr>
-                <w:rFonts w:ascii="Calibri" w:hAnsi="Calibri" w:eastAsia="Calibri" w:cs=""/>
-                <w:kern w:val="0"/>
-                <w:sz w:val="22"/>
-                <w:szCs w:val="22"/>
-                <w:lang w:val="pt-BR" w:eastAsia="en-US" w:bidi="ar-SA"/>
-              </w:rPr>
-            </w:pPr>
-            <w:r>
-              <w:rPr>
-                <w:rFonts w:eastAsia="Calibri" w:cs=""/>
-                <w:kern w:val="0"/>
-                <w:sz w:val="22"/>
-                <w:szCs w:val="22"/>
-                <w:lang w:val="pt-BR" w:eastAsia="en-US" w:bidi="ar-SA"/>
-              </w:rPr>
+              <w:widowControl w:val="false"/>
+              <w:suppressAutoHyphens w:val="true"/>
+              <w:spacing w:lineRule="auto" w:line="240" w:before="0" w:after="0"/>
+              <w:jc w:val="both"/>
+              <w:rPr>
+                <w:rFonts w:ascii="Calibri" w:hAnsi="Calibri" w:eastAsia="Calibri" w:cs=""/>
+                <w:kern w:val="0"/>
+                <w:sz w:val="22"/>
+                <w:szCs w:val="22"/>
+                <w:lang w:val="pt-BR" w:eastAsia="en-US" w:bidi="ar-SA"/>
+              </w:rPr>
+            </w:pPr>
+            <w:r>
+              <w:rPr>
+                <w:rFonts w:eastAsia="Calibri" w:cs=""/>
+                <w:kern w:val="0"/>
+                <w:sz w:val="22"/>
+                <w:szCs w:val="22"/>
+                <w:lang w:val="pt-BR" w:eastAsia="en-US" w:bidi="ar-SA"/>
+              </w:rPr>
+            </w:r>
+          </w:p>
+          <w:p>
+            <w:pPr>
+              <w:pStyle w:val="Normal"/>
+              <w:widowControl w:val="false"/>
+              <w:suppressAutoHyphens w:val="true"/>
+              <w:spacing w:lineRule="auto" w:line="240" w:before="0" w:after="0"/>
+              <w:jc w:val="both"/>
+              <w:rPr>
+                <w:rFonts w:ascii="Calibri" w:hAnsi="Calibri" w:eastAsia="Calibri" w:cs=""/>
+                <w:kern w:val="0"/>
+                <w:sz w:val="22"/>
+                <w:szCs w:val="22"/>
+                <w:lang w:val="pt-BR" w:eastAsia="en-US" w:bidi="ar-SA"/>
+              </w:rPr>
+            </w:pPr>
+            <w:r>
+              <w:rPr/>
               <w:drawing>
                 <wp:inline distT="0" distB="0" distL="0" distR="0">
                   <wp:extent cx="803910" cy="683895"/>
@@ -3617,7 +3657,8 @@
           <w:p>
             <w:pPr>
               <w:pStyle w:val="Normal"/>
-              <w:widowControl/>
+              <w:widowControl w:val="false"/>
+              <w:suppressAutoHyphens w:val="true"/>
               <w:spacing w:lineRule="auto" w:line="240" w:before="0" w:after="0"/>
               <w:jc w:val="both"/>
               <w:rPr>
@@ -3642,49 +3683,45 @@
           <w:p>
             <w:pPr>
               <w:pStyle w:val="Normal"/>
-              <w:widowControl/>
-              <w:spacing w:lineRule="auto" w:line="240" w:before="0" w:after="0"/>
-              <w:jc w:val="both"/>
-              <w:rPr>
-                <w:rFonts w:ascii="Calibri" w:hAnsi="Calibri" w:eastAsia="Calibri" w:cs=""/>
-                <w:kern w:val="0"/>
-                <w:sz w:val="22"/>
-                <w:szCs w:val="22"/>
-                <w:lang w:val="pt-BR" w:eastAsia="en-US" w:bidi="ar-SA"/>
-              </w:rPr>
-            </w:pPr>
-            <w:r>
-              <w:rPr>
-                <w:rFonts w:eastAsia="Calibri" w:cs=""/>
-                <w:kern w:val="0"/>
-                <w:sz w:val="22"/>
-                <w:szCs w:val="22"/>
-                <w:lang w:val="pt-BR" w:eastAsia="en-US" w:bidi="ar-SA"/>
-              </w:rPr>
-            </w:r>
-          </w:p>
-          <w:p>
-            <w:pPr>
-              <w:pStyle w:val="Normal"/>
-              <w:widowControl/>
-              <w:spacing w:lineRule="auto" w:line="240" w:before="0" w:after="0"/>
-              <w:jc w:val="both"/>
-              <w:rPr>
-                <w:rFonts w:ascii="Calibri" w:hAnsi="Calibri" w:eastAsia="Calibri" w:cs=""/>
-                <w:kern w:val="0"/>
-                <w:sz w:val="22"/>
-                <w:szCs w:val="22"/>
-                <w:lang w:val="pt-BR" w:eastAsia="en-US" w:bidi="ar-SA"/>
-              </w:rPr>
-            </w:pPr>
-            <w:r>
-              <w:rPr>
-                <w:rFonts w:eastAsia="Calibri" w:cs=""/>
-                <w:kern w:val="0"/>
-                <w:sz w:val="22"/>
-                <w:szCs w:val="22"/>
-                <w:lang w:val="pt-BR" w:eastAsia="en-US" w:bidi="ar-SA"/>
-              </w:rPr>
+              <w:widowControl w:val="false"/>
+              <w:suppressAutoHyphens w:val="true"/>
+              <w:spacing w:lineRule="auto" w:line="240" w:before="0" w:after="0"/>
+              <w:jc w:val="both"/>
+              <w:rPr>
+                <w:rFonts w:ascii="Calibri" w:hAnsi="Calibri" w:eastAsia="Calibri" w:cs=""/>
+                <w:kern w:val="0"/>
+                <w:sz w:val="22"/>
+                <w:szCs w:val="22"/>
+                <w:lang w:val="pt-BR" w:eastAsia="en-US" w:bidi="ar-SA"/>
+              </w:rPr>
+            </w:pPr>
+            <w:r>
+              <w:rPr>
+                <w:rFonts w:eastAsia="Calibri" w:cs=""/>
+                <w:kern w:val="0"/>
+                <w:sz w:val="22"/>
+                <w:szCs w:val="22"/>
+                <w:lang w:val="pt-BR" w:eastAsia="en-US" w:bidi="ar-SA"/>
+              </w:rPr>
+            </w:r>
+          </w:p>
+          <w:p>
+            <w:pPr>
+              <w:pStyle w:val="Normal"/>
+              <w:widowControl w:val="false"/>
+              <w:suppressAutoHyphens w:val="true"/>
+              <w:spacing w:lineRule="auto" w:line="240" w:before="0" w:after="0"/>
+              <w:jc w:val="both"/>
+              <w:rPr>
+                <w:rFonts w:ascii="Calibri" w:hAnsi="Calibri" w:eastAsia="Calibri" w:cs=""/>
+                <w:kern w:val="0"/>
+                <w:sz w:val="22"/>
+                <w:szCs w:val="22"/>
+                <w:lang w:val="pt-BR" w:eastAsia="en-US" w:bidi="ar-SA"/>
+              </w:rPr>
+            </w:pPr>
+            <w:r>
+              <w:rPr/>
               <w:drawing>
                 <wp:inline distT="0" distB="0" distL="0" distR="0">
                   <wp:extent cx="786765" cy="694690"/>
@@ -3727,7 +3764,8 @@
           <w:p>
             <w:pPr>
               <w:pStyle w:val="Normal"/>
-              <w:widowControl/>
+              <w:widowControl w:val="false"/>
+              <w:suppressAutoHyphens w:val="true"/>
               <w:spacing w:lineRule="auto" w:line="240" w:before="0" w:after="0"/>
               <w:jc w:val="both"/>
               <w:rPr>
@@ -3752,49 +3790,45 @@
           <w:p>
             <w:pPr>
               <w:pStyle w:val="Normal"/>
-              <w:widowControl/>
-              <w:spacing w:lineRule="auto" w:line="240" w:before="0" w:after="0"/>
-              <w:jc w:val="both"/>
-              <w:rPr>
-                <w:rFonts w:ascii="Calibri" w:hAnsi="Calibri" w:eastAsia="Calibri" w:cs=""/>
-                <w:kern w:val="0"/>
-                <w:sz w:val="22"/>
-                <w:szCs w:val="22"/>
-                <w:lang w:val="pt-BR" w:eastAsia="en-US" w:bidi="ar-SA"/>
-              </w:rPr>
-            </w:pPr>
-            <w:r>
-              <w:rPr>
-                <w:rFonts w:eastAsia="Calibri" w:cs=""/>
-                <w:kern w:val="0"/>
-                <w:sz w:val="22"/>
-                <w:szCs w:val="22"/>
-                <w:lang w:val="pt-BR" w:eastAsia="en-US" w:bidi="ar-SA"/>
-              </w:rPr>
-            </w:r>
-          </w:p>
-          <w:p>
-            <w:pPr>
-              <w:pStyle w:val="Normal"/>
-              <w:widowControl/>
-              <w:spacing w:lineRule="auto" w:line="240" w:before="0" w:after="0"/>
-              <w:jc w:val="both"/>
-              <w:rPr>
-                <w:rFonts w:ascii="Calibri" w:hAnsi="Calibri" w:eastAsia="Calibri" w:cs=""/>
-                <w:kern w:val="0"/>
-                <w:sz w:val="22"/>
-                <w:szCs w:val="22"/>
-                <w:lang w:val="pt-BR" w:eastAsia="en-US" w:bidi="ar-SA"/>
-              </w:rPr>
-            </w:pPr>
-            <w:r>
-              <w:rPr>
-                <w:rFonts w:eastAsia="Calibri" w:cs=""/>
-                <w:kern w:val="0"/>
-                <w:sz w:val="22"/>
-                <w:szCs w:val="22"/>
-                <w:lang w:val="pt-BR" w:eastAsia="en-US" w:bidi="ar-SA"/>
-              </w:rPr>
+              <w:widowControl w:val="false"/>
+              <w:suppressAutoHyphens w:val="true"/>
+              <w:spacing w:lineRule="auto" w:line="240" w:before="0" w:after="0"/>
+              <w:jc w:val="both"/>
+              <w:rPr>
+                <w:rFonts w:ascii="Calibri" w:hAnsi="Calibri" w:eastAsia="Calibri" w:cs=""/>
+                <w:kern w:val="0"/>
+                <w:sz w:val="22"/>
+                <w:szCs w:val="22"/>
+                <w:lang w:val="pt-BR" w:eastAsia="en-US" w:bidi="ar-SA"/>
+              </w:rPr>
+            </w:pPr>
+            <w:r>
+              <w:rPr>
+                <w:rFonts w:eastAsia="Calibri" w:cs=""/>
+                <w:kern w:val="0"/>
+                <w:sz w:val="22"/>
+                <w:szCs w:val="22"/>
+                <w:lang w:val="pt-BR" w:eastAsia="en-US" w:bidi="ar-SA"/>
+              </w:rPr>
+            </w:r>
+          </w:p>
+          <w:p>
+            <w:pPr>
+              <w:pStyle w:val="Normal"/>
+              <w:widowControl w:val="false"/>
+              <w:suppressAutoHyphens w:val="true"/>
+              <w:spacing w:lineRule="auto" w:line="240" w:before="0" w:after="0"/>
+              <w:jc w:val="both"/>
+              <w:rPr>
+                <w:rFonts w:ascii="Calibri" w:hAnsi="Calibri" w:eastAsia="Calibri" w:cs=""/>
+                <w:kern w:val="0"/>
+                <w:sz w:val="22"/>
+                <w:szCs w:val="22"/>
+                <w:lang w:val="pt-BR" w:eastAsia="en-US" w:bidi="ar-SA"/>
+              </w:rPr>
+            </w:pPr>
+            <w:r>
+              <w:rPr/>
               <w:drawing>
                 <wp:inline distT="0" distB="0" distL="0" distR="0">
                   <wp:extent cx="743585" cy="670560"/>
@@ -3837,7 +3871,8 @@
           <w:p>
             <w:pPr>
               <w:pStyle w:val="Normal"/>
-              <w:widowControl/>
+              <w:widowControl w:val="false"/>
+              <w:suppressAutoHyphens w:val="true"/>
               <w:spacing w:lineRule="auto" w:line="240" w:before="0" w:after="0"/>
               <w:jc w:val="both"/>
               <w:rPr>
@@ -3862,7 +3897,8 @@
           <w:p>
             <w:pPr>
               <w:pStyle w:val="Normal"/>
-              <w:widowControl/>
+              <w:widowControl w:val="false"/>
+              <w:suppressAutoHyphens w:val="true"/>
               <w:spacing w:lineRule="auto" w:line="240" w:before="0" w:after="0"/>
               <w:jc w:val="both"/>
               <w:rPr>
@@ -3892,7 +3928,8 @@
           <w:p>
             <w:pPr>
               <w:pStyle w:val="Normal"/>
-              <w:widowControl/>
+              <w:widowControl w:val="false"/>
+              <w:suppressAutoHyphens w:val="true"/>
               <w:spacing w:lineRule="auto" w:line="240" w:before="0" w:after="0"/>
               <w:jc w:val="both"/>
               <w:rPr>
@@ -3920,26 +3957,24 @@
         <w:trPr/>
         <w:tc>
           <w:tcPr>
-            <w:tcW w:w="1323" w:type="dxa"/>
+            <w:tcW w:w="1322" w:type="dxa"/>
             <w:tcBorders/>
           </w:tcPr>
           <w:p>
             <w:pPr>
               <w:pStyle w:val="Normal"/>
-              <w:widowControl/>
-              <w:spacing w:lineRule="auto" w:line="240" w:before="0" w:after="0"/>
-              <w:jc w:val="both"/>
-              <w:rPr>
-                <w:rFonts w:ascii="Calibri" w:hAnsi="Calibri" w:eastAsia="Calibri" w:cs=""/>
-                <w:kern w:val="0"/>
-                <w:sz w:val="22"/>
-                <w:szCs w:val="22"/>
-                <w:lang w:val="pt-BR" w:eastAsia="en-US" w:bidi="ar-SA"/>
-              </w:rPr>
-            </w:pPr>
-            <w:r>
-              <w:rPr>
-                <w:rFonts w:eastAsia="Calibri" w:cs=""/>
+              <w:widowControl w:val="false"/>
+              <w:suppressAutoHyphens w:val="true"/>
+              <w:spacing w:lineRule="auto" w:line="240" w:before="0" w:after="0"/>
+              <w:jc w:val="both"/>
+              <w:rPr>
+                <w:color w:val="C9211E"/>
+              </w:rPr>
+            </w:pPr>
+            <w:r>
+              <w:rPr>
+                <w:rFonts w:eastAsia="Calibri" w:cs=""/>
+                <w:color w:val="C9211E"/>
                 <w:kern w:val="0"/>
                 <w:sz w:val="22"/>
                 <w:szCs w:val="22"/>
@@ -3951,26 +3986,24 @@
         </w:tc>
         <w:tc>
           <w:tcPr>
-            <w:tcW w:w="2741" w:type="dxa"/>
+            <w:tcW w:w="2742" w:type="dxa"/>
             <w:tcBorders/>
           </w:tcPr>
           <w:p>
             <w:pPr>
               <w:pStyle w:val="Normal"/>
-              <w:widowControl/>
-              <w:spacing w:lineRule="auto" w:line="240" w:before="0" w:after="0"/>
-              <w:jc w:val="both"/>
-              <w:rPr>
-                <w:rFonts w:ascii="Calibri" w:hAnsi="Calibri" w:eastAsia="Calibri" w:cs=""/>
-                <w:kern w:val="0"/>
-                <w:sz w:val="22"/>
-                <w:szCs w:val="22"/>
-                <w:lang w:val="pt-BR" w:eastAsia="en-US" w:bidi="ar-SA"/>
-              </w:rPr>
-            </w:pPr>
-            <w:r>
-              <w:rPr>
-                <w:rFonts w:eastAsia="Calibri" w:cs=""/>
+              <w:widowControl w:val="false"/>
+              <w:suppressAutoHyphens w:val="true"/>
+              <w:spacing w:lineRule="auto" w:line="240" w:before="0" w:after="0"/>
+              <w:jc w:val="both"/>
+              <w:rPr>
+                <w:color w:val="C9211E"/>
+              </w:rPr>
+            </w:pPr>
+            <w:r>
+              <w:rPr>
+                <w:rFonts w:eastAsia="Calibri" w:cs=""/>
+                <w:color w:val="C9211E"/>
                 <w:kern w:val="0"/>
                 <w:sz w:val="22"/>
                 <w:szCs w:val="22"/>
@@ -3982,26 +4015,24 @@
         </w:tc>
         <w:tc>
           <w:tcPr>
-            <w:tcW w:w="3013" w:type="dxa"/>
+            <w:tcW w:w="3012" w:type="dxa"/>
             <w:tcBorders/>
           </w:tcPr>
           <w:p>
             <w:pPr>
               <w:pStyle w:val="Normal"/>
-              <w:widowControl/>
+              <w:widowControl w:val="false"/>
+              <w:suppressAutoHyphens w:val="true"/>
               <w:spacing w:lineRule="auto" w:line="240" w:before="0" w:after="0"/>
               <w:jc w:val="left"/>
               <w:rPr>
-                <w:rFonts w:ascii="Calibri" w:hAnsi="Calibri" w:eastAsia="Calibri" w:cs=""/>
-                <w:kern w:val="0"/>
-                <w:sz w:val="22"/>
-                <w:szCs w:val="22"/>
-                <w:lang w:val="pt-BR" w:eastAsia="en-US" w:bidi="ar-SA"/>
-              </w:rPr>
-            </w:pPr>
-            <w:r>
-              <w:rPr>
-                <w:rFonts w:eastAsia="Calibri" w:cs=""/>
+                <w:color w:val="C9211E"/>
+              </w:rPr>
+            </w:pPr>
+            <w:r>
+              <w:rPr>
+                <w:rFonts w:eastAsia="Calibri" w:cs=""/>
+                <w:color w:val="C9211E"/>
                 <w:kern w:val="0"/>
                 <w:sz w:val="22"/>
                 <w:szCs w:val="22"/>
@@ -4013,25 +4044,23 @@
           <w:p>
             <w:pPr>
               <w:pStyle w:val="ListParagraph"/>
-              <w:widowControl/>
+              <w:widowControl w:val="false"/>
               <w:numPr>
                 <w:ilvl w:val="0"/>
                 <w:numId w:val="4"/>
               </w:numPr>
+              <w:suppressAutoHyphens w:val="true"/>
               <w:spacing w:lineRule="auto" w:line="240" w:before="0" w:after="0"/>
               <w:contextualSpacing/>
               <w:jc w:val="left"/>
               <w:rPr>
-                <w:rFonts w:ascii="Calibri" w:hAnsi="Calibri" w:eastAsia="Calibri" w:cs=""/>
-                <w:kern w:val="0"/>
-                <w:sz w:val="22"/>
-                <w:szCs w:val="22"/>
-                <w:lang w:val="pt-BR" w:eastAsia="en-US" w:bidi="ar-SA"/>
-              </w:rPr>
-            </w:pPr>
-            <w:r>
-              <w:rPr>
-                <w:rFonts w:eastAsia="Calibri" w:cs=""/>
+                <w:color w:val="C9211E"/>
+              </w:rPr>
+            </w:pPr>
+            <w:r>
+              <w:rPr>
+                <w:rFonts w:eastAsia="Calibri" w:cs=""/>
+                <w:color w:val="C9211E"/>
                 <w:kern w:val="0"/>
                 <w:sz w:val="22"/>
                 <w:szCs w:val="22"/>
@@ -4043,25 +4072,23 @@
           <w:p>
             <w:pPr>
               <w:pStyle w:val="ListParagraph"/>
-              <w:widowControl/>
+              <w:widowControl w:val="false"/>
               <w:numPr>
                 <w:ilvl w:val="0"/>
                 <w:numId w:val="4"/>
               </w:numPr>
+              <w:suppressAutoHyphens w:val="true"/>
               <w:spacing w:lineRule="auto" w:line="240" w:before="0" w:after="0"/>
               <w:contextualSpacing/>
               <w:jc w:val="left"/>
               <w:rPr>
-                <w:rFonts w:ascii="Calibri" w:hAnsi="Calibri" w:eastAsia="Calibri" w:cs=""/>
-                <w:kern w:val="0"/>
-                <w:sz w:val="22"/>
-                <w:szCs w:val="22"/>
-                <w:lang w:val="pt-BR" w:eastAsia="en-US" w:bidi="ar-SA"/>
-              </w:rPr>
-            </w:pPr>
-            <w:r>
-              <w:rPr>
-                <w:rFonts w:eastAsia="Calibri" w:cs=""/>
+                <w:color w:val="C9211E"/>
+              </w:rPr>
+            </w:pPr>
+            <w:r>
+              <w:rPr>
+                <w:rFonts w:eastAsia="Calibri" w:cs=""/>
+                <w:color w:val="C9211E"/>
                 <w:kern w:val="0"/>
                 <w:sz w:val="22"/>
                 <w:szCs w:val="22"/>
@@ -4073,25 +4100,23 @@
           <w:p>
             <w:pPr>
               <w:pStyle w:val="ListParagraph"/>
-              <w:widowControl/>
+              <w:widowControl w:val="false"/>
               <w:numPr>
                 <w:ilvl w:val="0"/>
                 <w:numId w:val="4"/>
               </w:numPr>
+              <w:suppressAutoHyphens w:val="true"/>
               <w:spacing w:lineRule="auto" w:line="240" w:before="0" w:after="0"/>
               <w:contextualSpacing/>
               <w:jc w:val="left"/>
               <w:rPr>
-                <w:rFonts w:ascii="Calibri" w:hAnsi="Calibri" w:eastAsia="Calibri" w:cs=""/>
-                <w:kern w:val="0"/>
-                <w:sz w:val="22"/>
-                <w:szCs w:val="22"/>
-                <w:lang w:val="pt-BR" w:eastAsia="en-US" w:bidi="ar-SA"/>
-              </w:rPr>
-            </w:pPr>
-            <w:r>
-              <w:rPr>
-                <w:rFonts w:eastAsia="Calibri" w:cs=""/>
+                <w:color w:val="C9211E"/>
+              </w:rPr>
+            </w:pPr>
+            <w:r>
+              <w:rPr>
+                <w:rFonts w:eastAsia="Calibri" w:cs=""/>
+                <w:color w:val="C9211E"/>
                 <w:kern w:val="0"/>
                 <w:sz w:val="22"/>
                 <w:szCs w:val="22"/>
@@ -4109,7 +4134,8 @@
           <w:p>
             <w:pPr>
               <w:pStyle w:val="Normal"/>
-              <w:widowControl/>
+              <w:widowControl w:val="false"/>
+              <w:suppressAutoHyphens w:val="true"/>
               <w:spacing w:lineRule="auto" w:line="240" w:before="0" w:after="0"/>
               <w:jc w:val="both"/>
               <w:rPr>
@@ -4137,13 +4163,14 @@
         <w:trPr/>
         <w:tc>
           <w:tcPr>
-            <w:tcW w:w="1323" w:type="dxa"/>
+            <w:tcW w:w="1322" w:type="dxa"/>
             <w:tcBorders/>
           </w:tcPr>
           <w:p>
             <w:pPr>
               <w:pStyle w:val="Normal"/>
-              <w:widowControl/>
+              <w:widowControl w:val="false"/>
+              <w:suppressAutoHyphens w:val="true"/>
               <w:spacing w:lineRule="auto" w:line="240" w:before="0" w:after="0"/>
               <w:jc w:val="both"/>
               <w:rPr>
@@ -4171,13 +4198,14 @@
         </w:tc>
         <w:tc>
           <w:tcPr>
-            <w:tcW w:w="2741" w:type="dxa"/>
+            <w:tcW w:w="2742" w:type="dxa"/>
             <w:tcBorders/>
           </w:tcPr>
           <w:p>
             <w:pPr>
               <w:pStyle w:val="Normal"/>
-              <w:widowControl/>
+              <w:widowControl w:val="false"/>
+              <w:suppressAutoHyphens w:val="true"/>
               <w:spacing w:lineRule="auto" w:line="240" w:before="0" w:after="0"/>
               <w:jc w:val="left"/>
               <w:rPr>
@@ -4205,7 +4233,8 @@
           <w:p>
             <w:pPr>
               <w:pStyle w:val="Normal"/>
-              <w:widowControl/>
+              <w:widowControl w:val="false"/>
+              <w:suppressAutoHyphens w:val="true"/>
               <w:spacing w:lineRule="auto" w:line="240" w:before="0" w:after="0"/>
               <w:jc w:val="left"/>
               <w:rPr>
@@ -4232,7 +4261,8 @@
           <w:p>
             <w:pPr>
               <w:pStyle w:val="Normal"/>
-              <w:widowControl/>
+              <w:widowControl w:val="false"/>
+              <w:suppressAutoHyphens w:val="true"/>
               <w:spacing w:lineRule="auto" w:line="240" w:before="0" w:after="0"/>
               <w:jc w:val="left"/>
               <w:rPr>
@@ -4260,7 +4290,8 @@
           <w:p>
             <w:pPr>
               <w:pStyle w:val="Normal"/>
-              <w:widowControl/>
+              <w:widowControl w:val="false"/>
+              <w:suppressAutoHyphens w:val="true"/>
               <w:spacing w:lineRule="auto" w:line="240" w:before="0" w:after="0"/>
               <w:jc w:val="left"/>
               <w:rPr>
@@ -4288,7 +4319,8 @@
           <w:p>
             <w:pPr>
               <w:pStyle w:val="Normal"/>
-              <w:widowControl/>
+              <w:widowControl w:val="false"/>
+              <w:suppressAutoHyphens w:val="true"/>
               <w:spacing w:lineRule="auto" w:line="240" w:before="0" w:after="0"/>
               <w:jc w:val="left"/>
               <w:rPr>
@@ -4316,13 +4348,14 @@
         </w:tc>
         <w:tc>
           <w:tcPr>
-            <w:tcW w:w="3013" w:type="dxa"/>
+            <w:tcW w:w="3012" w:type="dxa"/>
             <w:tcBorders/>
           </w:tcPr>
           <w:p>
             <w:pPr>
               <w:pStyle w:val="Normal"/>
-              <w:widowControl/>
+              <w:widowControl w:val="false"/>
+              <w:suppressAutoHyphens w:val="true"/>
               <w:spacing w:lineRule="auto" w:line="240" w:before="0" w:after="0"/>
               <w:jc w:val="both"/>
               <w:rPr>
@@ -4350,7 +4383,8 @@
           <w:p>
             <w:pPr>
               <w:pStyle w:val="Normal"/>
-              <w:widowControl/>
+              <w:widowControl w:val="false"/>
+              <w:suppressAutoHyphens w:val="true"/>
               <w:spacing w:lineRule="auto" w:line="240" w:before="0" w:after="0"/>
               <w:jc w:val="both"/>
               <w:rPr>
@@ -4378,7 +4412,8 @@
           <w:p>
             <w:pPr>
               <w:pStyle w:val="Normal"/>
-              <w:widowControl/>
+              <w:widowControl w:val="false"/>
+              <w:suppressAutoHyphens w:val="true"/>
               <w:spacing w:lineRule="auto" w:line="240" w:before="0" w:after="0"/>
               <w:jc w:val="both"/>
               <w:rPr>
@@ -4406,7 +4441,8 @@
           <w:p>
             <w:pPr>
               <w:pStyle w:val="Normal"/>
-              <w:widowControl/>
+              <w:widowControl w:val="false"/>
+              <w:suppressAutoHyphens w:val="true"/>
               <w:spacing w:lineRule="auto" w:line="240" w:before="0" w:after="0"/>
               <w:jc w:val="both"/>
               <w:rPr>
@@ -4433,7 +4469,8 @@
           <w:p>
             <w:pPr>
               <w:pStyle w:val="Normal"/>
-              <w:widowControl/>
+              <w:widowControl w:val="false"/>
+              <w:suppressAutoHyphens w:val="true"/>
               <w:spacing w:lineRule="auto" w:line="240" w:before="0" w:after="0"/>
               <w:jc w:val="both"/>
               <w:rPr>
@@ -4461,7 +4498,8 @@
           <w:p>
             <w:pPr>
               <w:pStyle w:val="Normal"/>
-              <w:widowControl/>
+              <w:widowControl w:val="false"/>
+              <w:suppressAutoHyphens w:val="true"/>
               <w:spacing w:lineRule="auto" w:line="240" w:before="0" w:after="0"/>
               <w:jc w:val="both"/>
               <w:rPr>
@@ -4489,7 +4527,8 @@
           <w:p>
             <w:pPr>
               <w:pStyle w:val="Normal"/>
-              <w:widowControl/>
+              <w:widowControl w:val="false"/>
+              <w:suppressAutoHyphens w:val="true"/>
               <w:spacing w:lineRule="auto" w:line="240" w:before="0" w:after="0"/>
               <w:jc w:val="both"/>
               <w:rPr>
@@ -4517,7 +4556,8 @@
           <w:p>
             <w:pPr>
               <w:pStyle w:val="Normal"/>
-              <w:widowControl/>
+              <w:widowControl w:val="false"/>
+              <w:suppressAutoHyphens w:val="true"/>
               <w:spacing w:lineRule="auto" w:line="240" w:before="0" w:after="0"/>
               <w:jc w:val="both"/>
               <w:rPr>
@@ -4550,7 +4590,8 @@
           <w:p>
             <w:pPr>
               <w:pStyle w:val="Normal"/>
-              <w:widowControl/>
+              <w:widowControl w:val="false"/>
+              <w:suppressAutoHyphens w:val="true"/>
               <w:spacing w:lineRule="auto" w:line="240" w:before="0" w:after="0"/>
               <w:jc w:val="both"/>
               <w:rPr>
@@ -4577,13 +4618,14 @@
         <w:trPr/>
         <w:tc>
           <w:tcPr>
-            <w:tcW w:w="1323" w:type="dxa"/>
+            <w:tcW w:w="1322" w:type="dxa"/>
             <w:tcBorders/>
           </w:tcPr>
           <w:p>
             <w:pPr>
               <w:pStyle w:val="Normal"/>
-              <w:widowControl/>
+              <w:widowControl w:val="false"/>
+              <w:suppressAutoHyphens w:val="true"/>
               <w:spacing w:lineRule="auto" w:line="240" w:before="0" w:after="0"/>
               <w:jc w:val="both"/>
               <w:rPr>
@@ -4608,13 +4650,14 @@
         </w:tc>
         <w:tc>
           <w:tcPr>
-            <w:tcW w:w="2741" w:type="dxa"/>
+            <w:tcW w:w="2742" w:type="dxa"/>
             <w:tcBorders/>
           </w:tcPr>
           <w:p>
             <w:pPr>
               <w:pStyle w:val="Normal"/>
-              <w:widowControl/>
+              <w:widowControl w:val="false"/>
+              <w:suppressAutoHyphens w:val="true"/>
               <w:spacing w:lineRule="auto" w:line="240" w:before="0" w:after="0"/>
               <w:jc w:val="left"/>
               <w:rPr>
@@ -4639,13 +4682,14 @@
         </w:tc>
         <w:tc>
           <w:tcPr>
-            <w:tcW w:w="3013" w:type="dxa"/>
+            <w:tcW w:w="3012" w:type="dxa"/>
             <w:tcBorders/>
           </w:tcPr>
           <w:p>
             <w:pPr>
               <w:pStyle w:val="Normal"/>
-              <w:widowControl/>
+              <w:widowControl w:val="false"/>
+              <w:suppressAutoHyphens w:val="true"/>
               <w:spacing w:lineRule="auto" w:line="240" w:before="0" w:after="0"/>
               <w:jc w:val="both"/>
               <w:rPr>
@@ -4670,11 +4714,12 @@
           <w:p>
             <w:pPr>
               <w:pStyle w:val="ListParagraph"/>
-              <w:widowControl/>
+              <w:widowControl w:val="false"/>
               <w:numPr>
                 <w:ilvl w:val="0"/>
                 <w:numId w:val="7"/>
               </w:numPr>
+              <w:suppressAutoHyphens w:val="true"/>
               <w:spacing w:lineRule="auto" w:line="240" w:before="0" w:after="0"/>
               <w:contextualSpacing/>
               <w:jc w:val="both"/>
@@ -4700,11 +4745,12 @@
           <w:p>
             <w:pPr>
               <w:pStyle w:val="ListParagraph"/>
-              <w:widowControl/>
+              <w:widowControl w:val="false"/>
               <w:numPr>
                 <w:ilvl w:val="0"/>
                 <w:numId w:val="7"/>
               </w:numPr>
+              <w:suppressAutoHyphens w:val="true"/>
               <w:spacing w:lineRule="auto" w:line="240" w:before="0" w:after="0"/>
               <w:contextualSpacing/>
               <w:jc w:val="both"/>
@@ -4730,11 +4776,12 @@
           <w:p>
             <w:pPr>
               <w:pStyle w:val="ListParagraph"/>
-              <w:widowControl/>
+              <w:widowControl w:val="false"/>
               <w:numPr>
                 <w:ilvl w:val="0"/>
                 <w:numId w:val="7"/>
               </w:numPr>
+              <w:suppressAutoHyphens w:val="true"/>
               <w:spacing w:lineRule="auto" w:line="240" w:before="0" w:after="0"/>
               <w:contextualSpacing/>
               <w:jc w:val="both"/>
@@ -4760,11 +4807,12 @@
           <w:p>
             <w:pPr>
               <w:pStyle w:val="ListParagraph"/>
-              <w:widowControl/>
+              <w:widowControl w:val="false"/>
               <w:numPr>
                 <w:ilvl w:val="0"/>
                 <w:numId w:val="7"/>
               </w:numPr>
+              <w:suppressAutoHyphens w:val="true"/>
               <w:spacing w:lineRule="auto" w:line="240" w:before="0" w:after="0"/>
               <w:contextualSpacing/>
               <w:jc w:val="both"/>
@@ -4790,7 +4838,8 @@
           <w:p>
             <w:pPr>
               <w:pStyle w:val="Normal"/>
-              <w:widowControl/>
+              <w:widowControl w:val="false"/>
+              <w:suppressAutoHyphens w:val="true"/>
               <w:spacing w:lineRule="auto" w:line="240" w:before="0" w:after="0"/>
               <w:jc w:val="both"/>
               <w:rPr>
@@ -4816,7 +4865,8 @@
           <w:p>
             <w:pPr>
               <w:pStyle w:val="Normal"/>
-              <w:widowControl/>
+              <w:widowControl w:val="false"/>
+              <w:suppressAutoHyphens w:val="true"/>
               <w:spacing w:lineRule="auto" w:line="240" w:before="0" w:after="0"/>
               <w:jc w:val="both"/>
               <w:rPr>
@@ -4850,7 +4900,8 @@
           <w:p>
             <w:pPr>
               <w:pStyle w:val="Normal"/>
-              <w:widowControl/>
+              <w:widowControl w:val="false"/>
+              <w:suppressAutoHyphens w:val="true"/>
               <w:spacing w:lineRule="auto" w:line="240" w:before="0" w:after="0"/>
               <w:jc w:val="both"/>
               <w:rPr>
@@ -4878,13 +4929,14 @@
         <w:trPr/>
         <w:tc>
           <w:tcPr>
-            <w:tcW w:w="1323" w:type="dxa"/>
+            <w:tcW w:w="1322" w:type="dxa"/>
             <w:tcBorders/>
           </w:tcPr>
           <w:p>
             <w:pPr>
               <w:pStyle w:val="Normal"/>
-              <w:widowControl/>
+              <w:widowControl w:val="false"/>
+              <w:suppressAutoHyphens w:val="true"/>
               <w:spacing w:lineRule="auto" w:line="240" w:before="0" w:after="0"/>
               <w:jc w:val="both"/>
               <w:rPr>
@@ -4909,13 +4961,14 @@
         </w:tc>
         <w:tc>
           <w:tcPr>
-            <w:tcW w:w="2741" w:type="dxa"/>
+            <w:tcW w:w="2742" w:type="dxa"/>
             <w:tcBorders/>
           </w:tcPr>
           <w:p>
             <w:pPr>
               <w:pStyle w:val="Normal"/>
-              <w:widowControl/>
+              <w:widowControl w:val="false"/>
+              <w:suppressAutoHyphens w:val="true"/>
               <w:spacing w:lineRule="auto" w:line="240" w:before="0" w:after="0"/>
               <w:jc w:val="left"/>
               <w:rPr>
@@ -4940,13 +4993,14 @@
         </w:tc>
         <w:tc>
           <w:tcPr>
-            <w:tcW w:w="3013" w:type="dxa"/>
+            <w:tcW w:w="3012" w:type="dxa"/>
             <w:tcBorders/>
           </w:tcPr>
           <w:p>
             <w:pPr>
               <w:pStyle w:val="Normal"/>
-              <w:widowControl/>
+              <w:widowControl w:val="false"/>
+              <w:suppressAutoHyphens w:val="true"/>
               <w:spacing w:lineRule="auto" w:line="240" w:before="0" w:after="0"/>
               <w:jc w:val="both"/>
               <w:rPr>
@@ -4971,11 +5025,12 @@
           <w:p>
             <w:pPr>
               <w:pStyle w:val="ListParagraph"/>
-              <w:widowControl/>
+              <w:widowControl w:val="false"/>
               <w:numPr>
                 <w:ilvl w:val="0"/>
                 <w:numId w:val="8"/>
               </w:numPr>
+              <w:suppressAutoHyphens w:val="true"/>
               <w:spacing w:lineRule="auto" w:line="240" w:before="0" w:after="0"/>
               <w:contextualSpacing/>
               <w:jc w:val="both"/>
@@ -5001,11 +5056,12 @@
           <w:p>
             <w:pPr>
               <w:pStyle w:val="ListParagraph"/>
-              <w:widowControl/>
+              <w:widowControl w:val="false"/>
               <w:numPr>
                 <w:ilvl w:val="0"/>
                 <w:numId w:val="8"/>
               </w:numPr>
+              <w:suppressAutoHyphens w:val="true"/>
               <w:spacing w:lineRule="auto" w:line="240" w:before="0" w:after="0"/>
               <w:contextualSpacing/>
               <w:jc w:val="both"/>
@@ -5031,7 +5087,8 @@
           <w:p>
             <w:pPr>
               <w:pStyle w:val="Normal"/>
-              <w:widowControl/>
+              <w:widowControl w:val="false"/>
+              <w:suppressAutoHyphens w:val="true"/>
               <w:spacing w:lineRule="auto" w:line="240" w:before="0" w:after="0"/>
               <w:jc w:val="both"/>
               <w:rPr>
@@ -5061,7 +5118,8 @@
           <w:p>
             <w:pPr>
               <w:pStyle w:val="Normal"/>
-              <w:widowControl/>
+              <w:widowControl w:val="false"/>
+              <w:suppressAutoHyphens w:val="true"/>
               <w:spacing w:lineRule="auto" w:line="240" w:before="0" w:after="0"/>
               <w:jc w:val="both"/>
               <w:rPr>
@@ -5089,13 +5147,14 @@
         <w:trPr/>
         <w:tc>
           <w:tcPr>
-            <w:tcW w:w="1323" w:type="dxa"/>
+            <w:tcW w:w="1322" w:type="dxa"/>
             <w:tcBorders/>
           </w:tcPr>
           <w:p>
             <w:pPr>
               <w:pStyle w:val="Normal"/>
-              <w:widowControl/>
+              <w:widowControl w:val="false"/>
+              <w:suppressAutoHyphens w:val="true"/>
               <w:spacing w:lineRule="auto" w:line="240" w:before="0" w:after="0"/>
               <w:jc w:val="both"/>
               <w:rPr>
@@ -5120,13 +5179,14 @@
         </w:tc>
         <w:tc>
           <w:tcPr>
-            <w:tcW w:w="2741" w:type="dxa"/>
+            <w:tcW w:w="2742" w:type="dxa"/>
             <w:tcBorders/>
           </w:tcPr>
           <w:p>
             <w:pPr>
               <w:pStyle w:val="Normal"/>
-              <w:widowControl/>
+              <w:widowControl w:val="false"/>
+              <w:suppressAutoHyphens w:val="true"/>
               <w:spacing w:lineRule="auto" w:line="240" w:before="0" w:after="0"/>
               <w:jc w:val="left"/>
               <w:rPr>
@@ -5151,7 +5211,8 @@
           <w:p>
             <w:pPr>
               <w:pStyle w:val="Normal"/>
-              <w:widowControl/>
+              <w:widowControl w:val="false"/>
+              <w:suppressAutoHyphens w:val="true"/>
               <w:spacing w:lineRule="auto" w:line="240" w:before="0" w:after="0"/>
               <w:jc w:val="left"/>
               <w:rPr>
@@ -5176,13 +5237,14 @@
         </w:tc>
         <w:tc>
           <w:tcPr>
-            <w:tcW w:w="3013" w:type="dxa"/>
+            <w:tcW w:w="3012" w:type="dxa"/>
             <w:tcBorders/>
           </w:tcPr>
           <w:p>
             <w:pPr>
               <w:pStyle w:val="Normal"/>
-              <w:widowControl/>
+              <w:widowControl w:val="false"/>
+              <w:suppressAutoHyphens w:val="true"/>
               <w:spacing w:lineRule="auto" w:line="240" w:before="0" w:after="0"/>
               <w:jc w:val="both"/>
               <w:rPr>
@@ -5213,7 +5275,8 @@
           <w:p>
             <w:pPr>
               <w:pStyle w:val="Normal"/>
-              <w:widowControl/>
+              <w:widowControl w:val="false"/>
+              <w:suppressAutoHyphens w:val="true"/>
               <w:spacing w:lineRule="auto" w:line="240" w:before="0" w:after="0"/>
               <w:jc w:val="both"/>
               <w:rPr>
@@ -6268,7 +6331,8 @@
           <w:p>
             <w:pPr>
               <w:pStyle w:val="Normal"/>
-              <w:widowControl/>
+              <w:widowControl w:val="false"/>
+              <w:suppressAutoHyphens w:val="true"/>
               <w:spacing w:lineRule="auto" w:line="240" w:before="0" w:after="0"/>
               <w:jc w:val="both"/>
               <w:rPr>
@@ -6299,7 +6363,8 @@
           <w:p>
             <w:pPr>
               <w:pStyle w:val="Normal"/>
-              <w:widowControl/>
+              <w:widowControl w:val="false"/>
+              <w:suppressAutoHyphens w:val="true"/>
               <w:spacing w:lineRule="auto" w:line="240" w:before="0" w:after="0"/>
               <w:jc w:val="both"/>
               <w:rPr>
@@ -6330,7 +6395,8 @@
           <w:p>
             <w:pPr>
               <w:pStyle w:val="Normal"/>
-              <w:widowControl/>
+              <w:widowControl w:val="false"/>
+              <w:suppressAutoHyphens w:val="true"/>
               <w:spacing w:lineRule="auto" w:line="240" w:before="0" w:after="0"/>
               <w:jc w:val="both"/>
               <w:rPr>
@@ -6361,7 +6427,8 @@
           <w:p>
             <w:pPr>
               <w:pStyle w:val="Normal"/>
-              <w:widowControl/>
+              <w:widowControl w:val="false"/>
+              <w:suppressAutoHyphens w:val="true"/>
               <w:spacing w:lineRule="auto" w:line="240" w:before="0" w:after="0"/>
               <w:jc w:val="both"/>
               <w:rPr>
@@ -6395,7 +6462,8 @@
           <w:p>
             <w:pPr>
               <w:pStyle w:val="Normal"/>
-              <w:widowControl/>
+              <w:widowControl w:val="false"/>
+              <w:suppressAutoHyphens w:val="true"/>
               <w:spacing w:lineRule="auto" w:line="240" w:before="0" w:after="0"/>
               <w:jc w:val="both"/>
               <w:rPr>
@@ -6426,7 +6494,8 @@
           <w:p>
             <w:pPr>
               <w:pStyle w:val="Normal"/>
-              <w:widowControl/>
+              <w:widowControl w:val="false"/>
+              <w:suppressAutoHyphens w:val="true"/>
               <w:spacing w:lineRule="auto" w:line="240" w:before="0" w:after="0"/>
               <w:jc w:val="left"/>
               <w:rPr>
@@ -6451,7 +6520,8 @@
           <w:p>
             <w:pPr>
               <w:pStyle w:val="Normal"/>
-              <w:widowControl/>
+              <w:widowControl w:val="false"/>
+              <w:suppressAutoHyphens w:val="true"/>
               <w:spacing w:lineRule="auto" w:line="240" w:before="0" w:after="0"/>
               <w:jc w:val="left"/>
               <w:rPr>
@@ -6482,7 +6552,8 @@
           <w:p>
             <w:pPr>
               <w:pStyle w:val="Normal"/>
-              <w:widowControl/>
+              <w:widowControl w:val="false"/>
+              <w:suppressAutoHyphens w:val="true"/>
               <w:spacing w:lineRule="auto" w:line="240" w:before="0" w:after="0"/>
               <w:jc w:val="both"/>
               <w:rPr>
@@ -6507,7 +6578,8 @@
           <w:p>
             <w:pPr>
               <w:pStyle w:val="Normal"/>
-              <w:widowControl/>
+              <w:widowControl w:val="false"/>
+              <w:suppressAutoHyphens w:val="true"/>
               <w:spacing w:lineRule="auto" w:line="240" w:before="0" w:after="0"/>
               <w:jc w:val="both"/>
               <w:rPr>
@@ -6532,7 +6604,8 @@
           <w:p>
             <w:pPr>
               <w:pStyle w:val="Normal"/>
-              <w:widowControl/>
+              <w:widowControl w:val="false"/>
+              <w:suppressAutoHyphens w:val="true"/>
               <w:spacing w:lineRule="auto" w:line="240" w:before="0" w:after="0"/>
               <w:jc w:val="both"/>
               <w:rPr>
@@ -6557,7 +6630,8 @@
           <w:p>
             <w:pPr>
               <w:pStyle w:val="Normal"/>
-              <w:widowControl/>
+              <w:widowControl w:val="false"/>
+              <w:suppressAutoHyphens w:val="true"/>
               <w:spacing w:lineRule="auto" w:line="240" w:before="0" w:after="0"/>
               <w:jc w:val="both"/>
               <w:rPr>
@@ -6582,7 +6656,8 @@
           <w:p>
             <w:pPr>
               <w:pStyle w:val="Normal"/>
-              <w:widowControl/>
+              <w:widowControl w:val="false"/>
+              <w:suppressAutoHyphens w:val="true"/>
               <w:spacing w:lineRule="auto" w:line="240" w:before="0" w:after="0"/>
               <w:jc w:val="both"/>
               <w:rPr>
@@ -6612,7 +6687,8 @@
           <w:p>
             <w:pPr>
               <w:pStyle w:val="Normal"/>
-              <w:widowControl/>
+              <w:widowControl w:val="false"/>
+              <w:suppressAutoHyphens w:val="true"/>
               <w:spacing w:lineRule="auto" w:line="240" w:before="0" w:after="0"/>
               <w:jc w:val="both"/>
               <w:rPr>
@@ -6646,7 +6722,8 @@
           <w:p>
             <w:pPr>
               <w:pStyle w:val="Normal"/>
-              <w:widowControl/>
+              <w:widowControl w:val="false"/>
+              <w:suppressAutoHyphens w:val="true"/>
               <w:spacing w:lineRule="auto" w:line="240" w:before="0" w:after="0"/>
               <w:jc w:val="both"/>
               <w:rPr>
@@ -6674,7 +6751,8 @@
           <w:p>
             <w:pPr>
               <w:pStyle w:val="Normal"/>
-              <w:widowControl/>
+              <w:widowControl w:val="false"/>
+              <w:suppressAutoHyphens w:val="true"/>
               <w:spacing w:lineRule="auto" w:line="240" w:before="0" w:after="0"/>
               <w:jc w:val="both"/>
               <w:rPr>
@@ -6704,7 +6782,8 @@
           <w:p>
             <w:pPr>
               <w:pStyle w:val="Normal"/>
-              <w:widowControl/>
+              <w:widowControl w:val="false"/>
+              <w:suppressAutoHyphens w:val="true"/>
               <w:spacing w:lineRule="auto" w:line="240" w:before="0" w:after="0"/>
               <w:jc w:val="both"/>
               <w:rPr>
@@ -6734,7 +6813,8 @@
           <w:p>
             <w:pPr>
               <w:pStyle w:val="Normal"/>
-              <w:widowControl/>
+              <w:widowControl w:val="false"/>
+              <w:suppressAutoHyphens w:val="true"/>
               <w:spacing w:lineRule="auto" w:line="240" w:before="0" w:after="0"/>
               <w:jc w:val="both"/>
               <w:rPr>
@@ -6768,7 +6848,8 @@
           <w:p>
             <w:pPr>
               <w:pStyle w:val="Normal"/>
-              <w:widowControl/>
+              <w:widowControl w:val="false"/>
+              <w:suppressAutoHyphens w:val="true"/>
               <w:spacing w:lineRule="auto" w:line="240" w:before="0" w:after="0"/>
               <w:jc w:val="both"/>
               <w:rPr>
@@ -6797,7 +6878,8 @@
           <w:p>
             <w:pPr>
               <w:pStyle w:val="Normal"/>
-              <w:widowControl/>
+              <w:widowControl w:val="false"/>
+              <w:suppressAutoHyphens w:val="true"/>
               <w:spacing w:lineRule="auto" w:line="240" w:before="0" w:after="0"/>
               <w:jc w:val="both"/>
               <w:rPr>
@@ -6827,7 +6909,8 @@
           <w:p>
             <w:pPr>
               <w:pStyle w:val="Normal"/>
-              <w:widowControl/>
+              <w:widowControl w:val="false"/>
+              <w:suppressAutoHyphens w:val="true"/>
               <w:spacing w:lineRule="auto" w:line="240" w:before="0" w:after="0"/>
               <w:jc w:val="both"/>
               <w:rPr>
@@ -6843,13 +6926,7 @@
               <w:commentReference w:id="0"/>
             </w:r>
             <w:r>
-              <w:rPr>
-                <w:rFonts w:eastAsia="Calibri" w:cs=""/>
-                <w:kern w:val="0"/>
-                <w:sz w:val="22"/>
-                <w:szCs w:val="22"/>
-                <w:lang w:val="pt-BR" w:eastAsia="en-US" w:bidi="ar-SA"/>
-              </w:rPr>
+              <w:rPr/>
             </w:r>
           </w:p>
         </w:tc>
@@ -6861,7 +6938,8 @@
           <w:p>
             <w:pPr>
               <w:pStyle w:val="Normal"/>
-              <w:widowControl/>
+              <w:widowControl w:val="false"/>
+              <w:suppressAutoHyphens w:val="true"/>
               <w:spacing w:lineRule="auto" w:line="240" w:before="0" w:after="0"/>
               <w:jc w:val="both"/>
               <w:rPr>
@@ -6894,7 +6972,8 @@
           <w:p>
             <w:pPr>
               <w:pStyle w:val="Normal"/>
-              <w:widowControl/>
+              <w:widowControl w:val="false"/>
+              <w:suppressAutoHyphens w:val="true"/>
               <w:spacing w:lineRule="auto" w:line="240" w:before="0" w:after="0"/>
               <w:jc w:val="both"/>
               <w:rPr>
@@ -6925,7 +7004,8 @@
           <w:p>
             <w:pPr>
               <w:pStyle w:val="Normal"/>
-              <w:widowControl/>
+              <w:widowControl w:val="false"/>
+              <w:suppressAutoHyphens w:val="true"/>
               <w:spacing w:lineRule="auto" w:line="240" w:before="0" w:after="0"/>
               <w:jc w:val="left"/>
               <w:rPr>
@@ -6956,11 +7036,12 @@
           <w:p>
             <w:pPr>
               <w:pStyle w:val="ListParagraph"/>
-              <w:widowControl/>
+              <w:widowControl w:val="false"/>
               <w:numPr>
                 <w:ilvl w:val="0"/>
                 <w:numId w:val="11"/>
               </w:numPr>
+              <w:suppressAutoHyphens w:val="true"/>
               <w:spacing w:lineRule="auto" w:line="240" w:before="0" w:after="0"/>
               <w:contextualSpacing/>
               <w:jc w:val="both"/>
@@ -6986,11 +7067,12 @@
           <w:p>
             <w:pPr>
               <w:pStyle w:val="ListParagraph"/>
-              <w:widowControl/>
+              <w:widowControl w:val="false"/>
               <w:numPr>
                 <w:ilvl w:val="0"/>
                 <w:numId w:val="11"/>
               </w:numPr>
+              <w:suppressAutoHyphens w:val="true"/>
               <w:spacing w:lineRule="auto" w:line="240" w:before="0" w:after="0"/>
               <w:contextualSpacing/>
               <w:jc w:val="both"/>
@@ -7022,7 +7104,8 @@
           <w:p>
             <w:pPr>
               <w:pStyle w:val="Normal"/>
-              <w:widowControl/>
+              <w:widowControl w:val="false"/>
+              <w:suppressAutoHyphens w:val="true"/>
               <w:spacing w:lineRule="auto" w:line="240" w:before="0" w:after="0"/>
               <w:jc w:val="both"/>
               <w:rPr>
@@ -7055,7 +7138,8 @@
           <w:p>
             <w:pPr>
               <w:pStyle w:val="Normal"/>
-              <w:widowControl/>
+              <w:widowControl w:val="false"/>
+              <w:suppressAutoHyphens w:val="true"/>
               <w:spacing w:lineRule="auto" w:line="240" w:before="0" w:after="0"/>
               <w:jc w:val="both"/>
               <w:rPr>
@@ -7086,7 +7170,8 @@
           <w:p>
             <w:pPr>
               <w:pStyle w:val="Normal"/>
-              <w:widowControl/>
+              <w:widowControl w:val="false"/>
+              <w:suppressAutoHyphens w:val="true"/>
               <w:spacing w:lineRule="auto" w:line="240" w:before="0" w:after="0"/>
               <w:jc w:val="left"/>
               <w:rPr>
@@ -7111,7 +7196,8 @@
           <w:p>
             <w:pPr>
               <w:pStyle w:val="Normal"/>
-              <w:widowControl/>
+              <w:widowControl w:val="false"/>
+              <w:suppressAutoHyphens w:val="true"/>
               <w:spacing w:lineRule="auto" w:line="240" w:before="0" w:after="0"/>
               <w:jc w:val="left"/>
               <w:rPr>
@@ -7142,7 +7228,8 @@
           <w:p>
             <w:pPr>
               <w:pStyle w:val="ListParagraph"/>
-              <w:widowControl/>
+              <w:widowControl w:val="false"/>
+              <w:suppressAutoHyphens w:val="true"/>
               <w:spacing w:lineRule="auto" w:line="240" w:before="0" w:after="0"/>
               <w:contextualSpacing/>
               <w:jc w:val="both"/>
@@ -7173,7 +7260,8 @@
           <w:p>
             <w:pPr>
               <w:pStyle w:val="Normal"/>
-              <w:widowControl/>
+              <w:widowControl w:val="false"/>
+              <w:suppressAutoHyphens w:val="true"/>
               <w:spacing w:lineRule="auto" w:line="240" w:before="0" w:after="0"/>
               <w:jc w:val="both"/>
               <w:rPr>
@@ -7461,7 +7549,7 @@
         <w:docPartGallery w:val="Page Numbers (Bottom of Page)"/>
         <w:docPartUnique w:val="true"/>
       </w:docPartObj>
-      <w:id w:val="369453188"/>
+      <w:id w:val="560959455"/>
     </w:sdtPr>
     <w:sdtContent>
       <w:p>
@@ -7484,7 +7572,7 @@
         </w:r>
         <w:r>
           <w:rPr/>
-          <w:t>1</w:t>
+          <w:t>7</w:t>
         </w:r>
         <w:r>
           <w:rPr/>
@@ -9406,6 +9494,7 @@
     <w:rsid w:val="00286567"/>
     <w:pPr>
       <w:widowControl/>
+      <w:suppressAutoHyphens w:val="true"/>
       <w:bidi w:val="0"/>
       <w:spacing w:lineRule="auto" w:line="259" w:before="0" w:after="160"/>
       <w:jc w:val="left"/>

</xml_diff>